<commit_message>
added techsketch and start up tutorial
</commit_message>
<xml_diff>
--- a/HAUS MIT SICHERHEITSTÜR - Doku.docx
+++ b/HAUS MIT SICHERHEITSTÜR - Doku.docx
@@ -163,7 +163,7 @@
           </mc:Choice>
           <mc:Fallback>
             <w:pict>
-              <v:group w14:anchorId="3C3957E8" id="Gruppieren 31" o:spid="_x0000_s1026" style="position:absolute;margin-left:0;margin-top:46.15pt;width:448.45pt;height:550.3pt;z-index:251663360;mso-position-horizontal:left;mso-position-horizontal-relative:margin;mso-width-relative:margin;mso-height-relative:margin" coordsize="37699,53570" o:gfxdata="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">
+              <v:group w14:anchorId="4BD82A69" id="Gruppieren 31" o:spid="_x0000_s1026" style="position:absolute;margin-left:0;margin-top:46.15pt;width:448.45pt;height:550.3pt;z-index:251663360;mso-position-horizontal:left;mso-position-horizontal-relative:margin;mso-width-relative:margin;mso-height-relative:margin" coordsize="37699,53570" o:gfxdata="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">
                 <v:shapetype id="_x0000_t75" coordsize="21600,21600" o:spt="75" o:preferrelative="t" path="m@4@5l@4@11@9@11@9@5xe" filled="f" stroked="f">
                   <v:stroke joinstyle="miter"/>
                   <v:formulas>
@@ -650,7 +650,92 @@
           <w:szCs w:val="40"/>
         </w:rPr>
         <w:tab/>
-        <w:t xml:space="preserve">    5</w:t>
+        <w:t xml:space="preserve">    </w:t>
+      </w:r>
+      <w:r>
+        <w:rPr>
+          <w:sz w:val="40"/>
+          <w:szCs w:val="40"/>
+        </w:rPr>
+        <w:t>6</w:t>
+      </w:r>
+    </w:p>
+    <w:p>
+      <w:pPr>
+        <w:pStyle w:val="Listenabsatz"/>
+        <w:numPr>
+          <w:ilvl w:val="1"/>
+          <w:numId w:val="1"/>
+        </w:numPr>
+        <w:spacing w:line="276" w:lineRule="auto"/>
+        <w:rPr>
+          <w:sz w:val="40"/>
+          <w:szCs w:val="40"/>
+        </w:rPr>
+      </w:pPr>
+      <w:r>
+        <w:rPr>
+          <w:sz w:val="40"/>
+          <w:szCs w:val="40"/>
+        </w:rPr>
+        <w:t>Schaltung</w:t>
+      </w:r>
+      <w:r>
+        <w:rPr>
+          <w:sz w:val="40"/>
+          <w:szCs w:val="40"/>
+        </w:rPr>
+        <w:tab/>
+      </w:r>
+      <w:r>
+        <w:rPr>
+          <w:sz w:val="40"/>
+          <w:szCs w:val="40"/>
+        </w:rPr>
+        <w:tab/>
+      </w:r>
+      <w:r>
+        <w:rPr>
+          <w:sz w:val="40"/>
+          <w:szCs w:val="40"/>
+        </w:rPr>
+        <w:tab/>
+      </w:r>
+      <w:r>
+        <w:rPr>
+          <w:sz w:val="40"/>
+          <w:szCs w:val="40"/>
+        </w:rPr>
+        <w:tab/>
+      </w:r>
+      <w:r>
+        <w:rPr>
+          <w:sz w:val="40"/>
+          <w:szCs w:val="40"/>
+        </w:rPr>
+        <w:tab/>
+      </w:r>
+      <w:r>
+        <w:rPr>
+          <w:sz w:val="40"/>
+          <w:szCs w:val="40"/>
+        </w:rPr>
+        <w:tab/>
+      </w:r>
+      <w:r>
+        <w:rPr>
+          <w:sz w:val="40"/>
+          <w:szCs w:val="40"/>
+        </w:rPr>
+        <w:tab/>
+      </w:r>
+      <w:r>
+        <w:rPr>
+          <w:sz w:val="40"/>
+          <w:szCs w:val="40"/>
+        </w:rPr>
+        <w:tab/>
+        <w:t xml:space="preserve">    6</w:t>
       </w:r>
     </w:p>
     <w:p>
@@ -694,7 +779,14 @@
           <w:sz w:val="40"/>
           <w:szCs w:val="40"/>
         </w:rPr>
-        <w:t xml:space="preserve"> 6</w:t>
+        <w:t xml:space="preserve"> </w:t>
+      </w:r>
+      <w:r>
+        <w:rPr>
+          <w:sz w:val="40"/>
+          <w:szCs w:val="40"/>
+        </w:rPr>
+        <w:t>7</w:t>
       </w:r>
     </w:p>
     <w:p>
@@ -722,7 +814,14 @@
           <w:sz w:val="40"/>
           <w:szCs w:val="40"/>
         </w:rPr>
-        <w:t xml:space="preserve">                                    6</w:t>
+        <w:t xml:space="preserve">                                    </w:t>
+      </w:r>
+      <w:r>
+        <w:rPr>
+          <w:sz w:val="40"/>
+          <w:szCs w:val="40"/>
+        </w:rPr>
+        <w:t>7</w:t>
       </w:r>
     </w:p>
     <w:p>
@@ -757,7 +856,14 @@
           <w:sz w:val="40"/>
           <w:szCs w:val="40"/>
         </w:rPr>
-        <w:t xml:space="preserve">                               6</w:t>
+        <w:t xml:space="preserve">                               </w:t>
+      </w:r>
+      <w:r>
+        <w:rPr>
+          <w:sz w:val="40"/>
+          <w:szCs w:val="40"/>
+        </w:rPr>
+        <w:t>7</w:t>
       </w:r>
     </w:p>
     <w:p>
@@ -785,7 +891,14 @@
           <w:sz w:val="40"/>
           <w:szCs w:val="40"/>
         </w:rPr>
-        <w:t xml:space="preserve">                                                              7</w:t>
+        <w:t xml:space="preserve">                                                              </w:t>
+      </w:r>
+      <w:r>
+        <w:rPr>
+          <w:sz w:val="40"/>
+          <w:szCs w:val="40"/>
+        </w:rPr>
+        <w:t>8</w:t>
       </w:r>
     </w:p>
     <w:p>
@@ -820,7 +933,14 @@
           <w:sz w:val="40"/>
           <w:szCs w:val="40"/>
         </w:rPr>
-        <w:t xml:space="preserve">                               7</w:t>
+        <w:t xml:space="preserve">                               </w:t>
+      </w:r>
+      <w:r>
+        <w:rPr>
+          <w:sz w:val="40"/>
+          <w:szCs w:val="40"/>
+        </w:rPr>
+        <w:t>8</w:t>
       </w:r>
     </w:p>
     <w:p>
@@ -850,7 +970,14 @@
           <w:sz w:val="40"/>
           <w:szCs w:val="40"/>
         </w:rPr>
-        <w:t xml:space="preserve">                                                     8</w:t>
+        <w:t xml:space="preserve">                                                     </w:t>
+      </w:r>
+      <w:r>
+        <w:rPr>
+          <w:sz w:val="40"/>
+          <w:szCs w:val="40"/>
+        </w:rPr>
+        <w:t>9</w:t>
       </w:r>
     </w:p>
     <w:p>
@@ -892,7 +1019,7 @@
           <w:sz w:val="40"/>
           <w:szCs w:val="40"/>
         </w:rPr>
-        <w:t>8</w:t>
+        <w:t>9</w:t>
       </w:r>
     </w:p>
     <w:p>
@@ -920,7 +1047,14 @@
           <w:sz w:val="40"/>
           <w:szCs w:val="40"/>
         </w:rPr>
-        <w:t xml:space="preserve">     8</w:t>
+        <w:t xml:space="preserve">     </w:t>
+      </w:r>
+      <w:r>
+        <w:rPr>
+          <w:sz w:val="40"/>
+          <w:szCs w:val="40"/>
+        </w:rPr>
+        <w:t>9</w:t>
       </w:r>
     </w:p>
     <w:p>
@@ -948,7 +1082,14 @@
           <w:sz w:val="40"/>
           <w:szCs w:val="40"/>
         </w:rPr>
-        <w:t xml:space="preserve">                         9</w:t>
+        <w:t xml:space="preserve">                         </w:t>
+      </w:r>
+      <w:r>
+        <w:rPr>
+          <w:sz w:val="40"/>
+          <w:szCs w:val="40"/>
+        </w:rPr>
+        <w:t>10</w:t>
       </w:r>
     </w:p>
     <w:p>
@@ -978,7 +1119,14 @@
           <w:sz w:val="40"/>
           <w:szCs w:val="40"/>
         </w:rPr>
-        <w:t xml:space="preserve">                                                    9</w:t>
+        <w:t xml:space="preserve">                                                    </w:t>
+      </w:r>
+      <w:r>
+        <w:rPr>
+          <w:sz w:val="40"/>
+          <w:szCs w:val="40"/>
+        </w:rPr>
+        <w:t>10</w:t>
       </w:r>
     </w:p>
     <w:p>
@@ -1006,7 +1154,14 @@
           <w:sz w:val="40"/>
           <w:szCs w:val="40"/>
         </w:rPr>
-        <w:t xml:space="preserve">                                           9</w:t>
+        <w:t xml:space="preserve">                                           </w:t>
+      </w:r>
+      <w:r>
+        <w:rPr>
+          <w:sz w:val="40"/>
+          <w:szCs w:val="40"/>
+        </w:rPr>
+        <w:t>10</w:t>
       </w:r>
     </w:p>
     <w:p>
@@ -1034,19 +1189,16 @@
           <w:sz w:val="40"/>
           <w:szCs w:val="40"/>
         </w:rPr>
-        <w:t xml:space="preserve">                              9</w:t>
+        <w:t xml:space="preserve">                              </w:t>
+      </w:r>
+      <w:r>
+        <w:rPr>
+          <w:sz w:val="40"/>
+          <w:szCs w:val="40"/>
+        </w:rPr>
+        <w:t>10</w:t>
       </w:r>
     </w:p>
-    <w:p>
-      <w:pPr>
-        <w:jc w:val="both"/>
-        <w:rPr>
-          <w:sz w:val="30"/>
-          <w:szCs w:val="30"/>
-        </w:rPr>
-      </w:pPr>
-    </w:p>
-    <w:p/>
     <w:p/>
     <w:p>
       <w:pPr>
@@ -1065,6 +1217,7 @@
           <w:szCs w:val="72"/>
           <w:u w:val="thick"/>
         </w:rPr>
+        <w:lastRenderedPageBreak/>
         <w:t xml:space="preserve">1. </w:t>
       </w:r>
       <w:r>
@@ -1207,14 +1360,46 @@
           <w:rStyle w:val="hscoswrapper"/>
           <w:color w:val="000000" w:themeColor="text1"/>
         </w:rPr>
-        <w:t xml:space="preserve">Das heißt die Gesichtserkennung ist kein neues Phänomen sondern schon seit Jahrzehnten im stetigen Wandel. </w:t>
-      </w:r>
+        <w:t xml:space="preserve">Das heißt die Gesichtserkennung ist kein neues </w:t>
+      </w:r>
+      <w:proofErr w:type="gramStart"/>
       <w:r>
         <w:rPr>
           <w:rStyle w:val="hscoswrapper"/>
           <w:color w:val="000000" w:themeColor="text1"/>
         </w:rPr>
-        <w:t>Nur hat sich die Funktionsweiße der Gesichtserkennung immer weiter entwickelt.</w:t>
+        <w:t>Phänomen</w:t>
+      </w:r>
+      <w:proofErr w:type="gramEnd"/>
+      <w:r>
+        <w:rPr>
+          <w:rStyle w:val="hscoswrapper"/>
+          <w:color w:val="000000" w:themeColor="text1"/>
+        </w:rPr>
+        <w:t xml:space="preserve"> sondern schon seit Jahrzehnten im stetigen Wandel. </w:t>
+      </w:r>
+      <w:r>
+        <w:rPr>
+          <w:rStyle w:val="hscoswrapper"/>
+          <w:color w:val="000000" w:themeColor="text1"/>
+        </w:rPr>
+        <w:t xml:space="preserve">Nur hat sich die Funktionsweiße der Gesichtserkennung immer </w:t>
+      </w:r>
+      <w:proofErr w:type="gramStart"/>
+      <w:r>
+        <w:rPr>
+          <w:rStyle w:val="hscoswrapper"/>
+          <w:color w:val="000000" w:themeColor="text1"/>
+        </w:rPr>
+        <w:t>weiter entwickelt</w:t>
+      </w:r>
+      <w:proofErr w:type="gramEnd"/>
+      <w:r>
+        <w:rPr>
+          <w:rStyle w:val="hscoswrapper"/>
+          <w:color w:val="000000" w:themeColor="text1"/>
+        </w:rPr>
+        <w:t>.</w:t>
       </w:r>
     </w:p>
     <w:p>
@@ -1548,7 +1733,15 @@
         <w:t xml:space="preserve"> sowie ein Tonsignal eines Buzzers</w:t>
       </w:r>
       <w:r>
-        <w:t xml:space="preserve"> soll angeben ob das Gesicht erkannt wurde und die Person berechtigt ist</w:t>
+        <w:t xml:space="preserve"> </w:t>
+      </w:r>
+      <w:proofErr w:type="gramStart"/>
+      <w:r>
+        <w:t>soll</w:t>
+      </w:r>
+      <w:proofErr w:type="gramEnd"/>
+      <w:r>
+        <w:t xml:space="preserve"> angeben ob das Gesicht erkannt wurde und die Person berechtigt ist</w:t>
       </w:r>
       <w:r>
         <w:t xml:space="preserve"> durchzugehen</w:t>
@@ -1620,13 +1813,13 @@
         <mc:AlternateContent>
           <mc:Choice Requires="wpg">
             <w:drawing>
-              <wp:anchor distT="0" distB="0" distL="114300" distR="114300" simplePos="0" relativeHeight="251658240" behindDoc="0" locked="0" layoutInCell="1" allowOverlap="1" wp14:anchorId="68AC818F" wp14:editId="25F36C60">
+              <wp:anchor distT="0" distB="0" distL="114300" distR="114300" simplePos="0" relativeHeight="251658240" behindDoc="0" locked="0" layoutInCell="1" allowOverlap="1" wp14:anchorId="68AC818F" wp14:editId="54AE57E0">
                 <wp:simplePos x="0" y="0"/>
                 <wp:positionH relativeFrom="margin">
                   <wp:posOffset>-13970</wp:posOffset>
                 </wp:positionH>
                 <wp:positionV relativeFrom="paragraph">
-                  <wp:posOffset>434340</wp:posOffset>
+                  <wp:posOffset>431165</wp:posOffset>
                 </wp:positionV>
                 <wp:extent cx="5741035" cy="4838152"/>
                 <wp:effectExtent l="0" t="0" r="12065" b="19685"/>
@@ -3508,9 +3701,9 @@
                             <wpg:grpSpPr>
                               <a:xfrm>
                                 <a:off x="3851835" y="3804397"/>
-                                <a:ext cx="1219200" cy="1166560"/>
+                                <a:ext cx="1219200" cy="1357170"/>
                                 <a:chOff x="104782" y="-628455"/>
-                                <a:chExt cx="1219200" cy="1166560"/>
+                                <a:chExt cx="1219200" cy="1357170"/>
                               </a:xfrm>
                             </wpg:grpSpPr>
                             <wps:wsp>
@@ -3522,7 +3715,7 @@
                               <wps:spPr>
                                 <a:xfrm>
                                   <a:off x="709523" y="-131655"/>
-                                  <a:ext cx="4859" cy="242107"/>
+                                  <a:ext cx="4859" cy="241942"/>
                                 </a:xfrm>
                                 <a:prstGeom prst="line">
                                   <a:avLst/>
@@ -3661,8 +3854,8 @@
                               <wps:cNvSpPr txBox="1"/>
                               <wps:spPr>
                                 <a:xfrm>
-                                  <a:off x="104782" y="110452"/>
-                                  <a:ext cx="1219200" cy="427653"/>
+                                  <a:off x="104782" y="110288"/>
+                                  <a:ext cx="1219200" cy="618427"/>
                                 </a:xfrm>
                                 <a:prstGeom prst="rect">
                                   <a:avLst/>
@@ -3719,6 +3912,24 @@
                                         <w:szCs w:val="20"/>
                                       </w:rPr>
                                       <w:t>Schaltplan</w:t>
+                                    </w:r>
+                                  </w:p>
+                                  <w:p>
+                                    <w:pPr>
+                                      <w:spacing w:after="0"/>
+                                      <w:rPr>
+                                        <w:rFonts w:ascii="Arial" w:hAnsi="Arial" w:cs="Arial"/>
+                                        <w:sz w:val="20"/>
+                                        <w:szCs w:val="20"/>
+                                      </w:rPr>
+                                    </w:pPr>
+                                    <w:r>
+                                      <w:rPr>
+                                        <w:rFonts w:ascii="Arial" w:hAnsi="Arial" w:cs="Arial"/>
+                                        <w:sz w:val="20"/>
+                                        <w:szCs w:val="20"/>
+                                      </w:rPr>
+                                      <w:t>- Technische Zeichnungen</w:t>
                                     </w:r>
                                   </w:p>
                                 </w:txbxContent>
@@ -4391,7 +4602,7 @@
           </mc:Choice>
           <mc:Fallback>
             <w:pict>
-              <v:group w14:anchorId="68AC818F" id="Gruppieren 57" o:spid="_x0000_s1026" style="position:absolute;margin-left:-1.1pt;margin-top:34.2pt;width:452.05pt;height:380.95pt;z-index:251658240;mso-position-horizontal-relative:margin;mso-width-relative:margin;mso-height-relative:margin" coordorigin="-95" coordsize="57414,52330" o:gfxdata="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">
+              <v:group w14:anchorId="68AC818F" id="Gruppieren 57" o:spid="_x0000_s1026" style="position:absolute;margin-left:-1.1pt;margin-top:33.95pt;width:452.05pt;height:380.95pt;z-index:251658240;mso-position-horizontal-relative:margin;mso-width-relative:margin;mso-height-relative:margin" coordorigin="-95" coordsize="57414,52330" o:gfxdata="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">
                 <v:shapetype id="_x0000_t32" coordsize="21600,21600" o:spt="32" o:oned="t" path="m,l21600,21600e" filled="f">
                   <v:path arrowok="t" fillok="f" o:connecttype="none"/>
                   <o:lock v:ext="edit" shapetype="t"/>
@@ -5477,8 +5688,8 @@
                         </v:textbox>
                       </v:shape>
                     </v:group>
-                    <v:group id="Gruppieren 46" o:spid="_x0000_s1053" style="position:absolute;left:38518;top:38043;width:12192;height:11666" coordorigin="1047,-6284" coordsize="12192,11665" o:gfxdata="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">
-                      <v:line id="Gerader Verbinder 43" o:spid="_x0000_s1054" style="position:absolute;visibility:visible;mso-wrap-style:square" from="7095,-1316" to="7143,1104" o:connectortype="straight" o:gfxdata="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" strokecolor="#1f3763 [1604]" strokeweight=".5pt">
+                    <v:group id="Gruppieren 46" o:spid="_x0000_s1053" style="position:absolute;left:38518;top:38043;width:12192;height:13572" coordorigin="1047,-6284" coordsize="12192,13571" o:gfxdata="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">
+                      <v:line id="Gerader Verbinder 43" o:spid="_x0000_s1054" style="position:absolute;visibility:visible;mso-wrap-style:square" from="7095,-1316" to="7143,1102" o:connectortype="straight" o:gfxdata="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" strokecolor="#1f3763 [1604]" strokeweight=".5pt">
                         <v:stroke joinstyle="miter"/>
                       </v:line>
                       <v:roundrect id="Abgerundetes Rechteck 5" o:spid="_x0000_s1055" style="position:absolute;left:1047;top:-6284;width:12095;height:4968;visibility:visible;mso-wrap-style:square;v-text-anchor:middle" arcsize="10923f" o:gfxdata="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" fillcolor="#d9e2f3 [660]" strokecolor="#1f3763 [1604]" strokeweight="1pt">
@@ -5541,7 +5752,7 @@
                           </w:txbxContent>
                         </v:textbox>
                       </v:roundrect>
-                      <v:shape id="Textfeld 14" o:spid="_x0000_s1056" type="#_x0000_t202" style="position:absolute;left:1047;top:1104;width:12192;height:4277;visibility:visible;mso-wrap-style:square;v-text-anchor:top" o:gfxdata="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" fillcolor="white [3201]" strokecolor="#1f3763 [1604]" strokeweight=".5pt">
+                      <v:shape id="Textfeld 14" o:spid="_x0000_s1056" type="#_x0000_t202" style="position:absolute;left:1047;top:1102;width:12192;height:6185;visibility:visible;mso-wrap-style:square;v-text-anchor:top" o:gfxdata="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" fillcolor="white [3201]" strokecolor="#1f3763 [1604]" strokeweight=".5pt">
                         <v:textbox>
                           <w:txbxContent>
                             <w:p>
@@ -5568,6 +5779,24 @@
                                   <w:szCs w:val="20"/>
                                 </w:rPr>
                                 <w:t>Schaltplan</w:t>
+                              </w:r>
+                            </w:p>
+                            <w:p>
+                              <w:pPr>
+                                <w:spacing w:after="0"/>
+                                <w:rPr>
+                                  <w:rFonts w:ascii="Arial" w:hAnsi="Arial" w:cs="Arial"/>
+                                  <w:sz w:val="20"/>
+                                  <w:szCs w:val="20"/>
+                                </w:rPr>
+                              </w:pPr>
+                              <w:r>
+                                <w:rPr>
+                                  <w:rFonts w:ascii="Arial" w:hAnsi="Arial" w:cs="Arial"/>
+                                  <w:sz w:val="20"/>
+                                  <w:szCs w:val="20"/>
+                                </w:rPr>
+                                <w:t>- Technische Zeichnungen</w:t>
                               </w:r>
                             </w:p>
                           </w:txbxContent>
@@ -5886,7 +6115,6 @@
     <w:p/>
     <w:p/>
     <w:p/>
-    <w:p/>
     <w:p>
       <w:pPr>
         <w:rPr>
@@ -5903,6 +6131,7 @@
           <w:szCs w:val="40"/>
           <w:u w:val="single"/>
         </w:rPr>
+        <w:lastRenderedPageBreak/>
         <w:t>3.2</w:t>
       </w:r>
       <w:r>
@@ -7707,7 +7936,15 @@
           <w:color w:val="000000" w:themeColor="text1"/>
           <w:u w:val="none"/>
         </w:rPr>
-        <w:t>-Computer der über kein Netzteil verfügt. Das passende Betriebssystem sind die Linux Distributionen.</w:t>
+        <w:t>-Computer,</w:t>
+      </w:r>
+      <w:r>
+        <w:rPr>
+          <w:rStyle w:val="Hyperlink"/>
+          <w:color w:val="000000" w:themeColor="text1"/>
+          <w:u w:val="none"/>
+        </w:rPr>
+        <w:t xml:space="preserve"> der über kein Netzteil verfügt. Das passende Betriebssystem sind die Linux Distributionen.</w:t>
       </w:r>
     </w:p>
     <w:p>
@@ -7835,6 +8072,14 @@
         </w:rPr>
       </w:pPr>
     </w:p>
+    <w:p>
+      <w:pPr>
+        <w:rPr>
+          <w:rFonts w:cs="Arial"/>
+          <w:color w:val="3C4043"/>
+        </w:rPr>
+      </w:pPr>
+    </w:p>
     <w:p/>
     <w:p>
       <w:pPr>
@@ -7855,17 +8100,7 @@
           <w:u w:val="single"/>
         </w:rPr>
         <w:lastRenderedPageBreak/>
-        <w:t>3.4</w:t>
-      </w:r>
-      <w:r>
-        <w:rPr>
-          <w:rFonts w:cs="Arial"/>
-          <w:b/>
-          <w:sz w:val="40"/>
-          <w:szCs w:val="40"/>
-          <w:u w:val="single"/>
-        </w:rPr>
-        <w:t>.</w:t>
+        <w:t>3.4.</w:t>
       </w:r>
       <w:r>
         <w:rPr>
@@ -8069,13 +8304,7 @@
           </w:tcPr>
           <w:p>
             <w:r>
-              <w:t xml:space="preserve">2 x </w:t>
-            </w:r>
-            <w:r>
-              <w:t>18</w:t>
-            </w:r>
-            <w:r>
-              <w:t>0x150x5mm Holzplatte</w:t>
+              <w:t>2 x 180x150x5mm Holzplatte</w:t>
             </w:r>
           </w:p>
         </w:tc>
@@ -8129,7 +8358,10 @@
           </w:tcPr>
           <w:p>
             <w:r>
-              <w:t>Lüfter</w:t>
+              <w:t>Buzzer</w:t>
+            </w:r>
+            <w:r>
+              <w:t xml:space="preserve"> (passiv)</w:t>
             </w:r>
           </w:p>
         </w:tc>
@@ -8161,19 +8393,7 @@
           </w:tcPr>
           <w:p>
             <w:r>
-              <w:t>2 x 10k</w:t>
-            </w:r>
-            <w:r>
-              <w:rPr>
-                <w:rStyle w:val="hgkelc"/>
-              </w:rPr>
-              <w:t>Ω</w:t>
-            </w:r>
-            <w:r>
-              <w:rPr>
-                <w:rStyle w:val="hgkelc"/>
-              </w:rPr>
-              <w:t xml:space="preserve"> Widerstand</w:t>
+              <w:t>Lüfter</w:t>
             </w:r>
           </w:p>
         </w:tc>
@@ -8183,7 +8403,13 @@
           </w:tcPr>
           <w:p>
             <w:r>
-              <w:t>4 x M2 15mm Schraube</w:t>
+              <w:t>4 x M</w:t>
+            </w:r>
+            <w:r>
+              <w:t>3</w:t>
+            </w:r>
+            <w:r>
+              <w:t xml:space="preserve"> 15mm Schraube</w:t>
             </w:r>
           </w:p>
         </w:tc>
@@ -8205,19 +8431,13 @@
           </w:tcPr>
           <w:p>
             <w:r>
-              <w:t>220</w:t>
+              <w:t>2 x 10k</w:t>
             </w:r>
             <w:r>
               <w:rPr>
                 <w:rStyle w:val="hgkelc"/>
               </w:rPr>
-              <w:t>Ω</w:t>
-            </w:r>
-            <w:r>
-              <w:rPr>
-                <w:rStyle w:val="hgkelc"/>
-              </w:rPr>
-              <w:t xml:space="preserve"> Widerstand</w:t>
+              <w:t>Ω Widerstand</w:t>
             </w:r>
           </w:p>
         </w:tc>
@@ -8227,9 +8447,45 @@
           </w:tcPr>
           <w:p>
             <w:r>
-              <w:t>4x M2 Mutter</w:t>
+              <w:t>4x M</w:t>
+            </w:r>
+            <w:r>
+              <w:t>3</w:t>
+            </w:r>
+            <w:r>
+              <w:t xml:space="preserve"> Mutter</w:t>
             </w:r>
           </w:p>
+        </w:tc>
+      </w:tr>
+      <w:tr>
+        <w:tc>
+          <w:tcPr>
+            <w:tcW w:w="3020" w:type="dxa"/>
+          </w:tcPr>
+          <w:p/>
+        </w:tc>
+        <w:tc>
+          <w:tcPr>
+            <w:tcW w:w="3021" w:type="dxa"/>
+          </w:tcPr>
+          <w:p>
+            <w:r>
+              <w:t>220</w:t>
+            </w:r>
+            <w:r>
+              <w:rPr>
+                <w:rStyle w:val="hgkelc"/>
+              </w:rPr>
+              <w:t>Ω Widerstand</w:t>
+            </w:r>
+          </w:p>
+        </w:tc>
+        <w:tc>
+          <w:tcPr>
+            <w:tcW w:w="3021" w:type="dxa"/>
+          </w:tcPr>
+          <w:p/>
         </w:tc>
       </w:tr>
       <w:tr>
@@ -8410,11 +8666,261 @@
         </w:tc>
       </w:tr>
     </w:tbl>
+    <w:p>
+      <w:r>
+        <w:br/>
+        <w:t xml:space="preserve">Die 3D gedruckten Teile finden sich alle unter dem </w:t>
+      </w:r>
+      <w:hyperlink r:id="rId18" w:history="1">
+        <w:r>
+          <w:rPr>
+            <w:rStyle w:val="Hyperlink"/>
+          </w:rPr>
+          <w:t>Ordner CAD</w:t>
+        </w:r>
+      </w:hyperlink>
+      <w:r>
+        <w:t>, da drin sind auch die Technischen Zeichnungen.</w:t>
+      </w:r>
+    </w:p>
+    <w:p>
+      <w:pPr>
+        <w:rPr>
+          <w:rFonts w:cs="Arial"/>
+          <w:b/>
+          <w:sz w:val="40"/>
+          <w:szCs w:val="40"/>
+          <w:u w:val="single"/>
+        </w:rPr>
+      </w:pPr>
+      <w:r>
+        <w:rPr>
+          <w:noProof/>
+        </w:rPr>
+        <w:drawing>
+          <wp:anchor distT="0" distB="0" distL="114300" distR="114300" simplePos="0" relativeHeight="251665408" behindDoc="0" locked="0" layoutInCell="1" allowOverlap="1" wp14:anchorId="4E337148" wp14:editId="54D53521">
+            <wp:simplePos x="0" y="0"/>
+            <wp:positionH relativeFrom="column">
+              <wp:posOffset>2736215</wp:posOffset>
+            </wp:positionH>
+            <wp:positionV relativeFrom="paragraph">
+              <wp:posOffset>354965</wp:posOffset>
+            </wp:positionV>
+            <wp:extent cx="3488055" cy="3448050"/>
+            <wp:effectExtent l="0" t="0" r="0" b="0"/>
+            <wp:wrapSquare wrapText="bothSides"/>
+            <wp:docPr id="1" name="Grafik 1"/>
+            <wp:cNvGraphicFramePr>
+              <a:graphicFrameLocks xmlns:a="http://schemas.openxmlformats.org/drawingml/2006/main" noChangeAspect="1"/>
+            </wp:cNvGraphicFramePr>
+            <a:graphic xmlns:a="http://schemas.openxmlformats.org/drawingml/2006/main">
+              <a:graphicData uri="http://schemas.openxmlformats.org/drawingml/2006/picture">
+                <pic:pic xmlns:pic="http://schemas.openxmlformats.org/drawingml/2006/picture">
+                  <pic:nvPicPr>
+                    <pic:cNvPr id="0" name="Picture 1"/>
+                    <pic:cNvPicPr>
+                      <a:picLocks noChangeAspect="1" noChangeArrowheads="1"/>
+                    </pic:cNvPicPr>
+                  </pic:nvPicPr>
+                  <pic:blipFill>
+                    <a:blip r:embed="rId19" cstate="print">
+                      <a:extLst>
+                        <a:ext uri="{28A0092B-C50C-407E-A947-70E740481C1C}">
+                          <a14:useLocalDpi xmlns:a14="http://schemas.microsoft.com/office/drawing/2010/main" val="0"/>
+                        </a:ext>
+                      </a:extLst>
+                    </a:blip>
+                    <a:srcRect/>
+                    <a:stretch>
+                      <a:fillRect/>
+                    </a:stretch>
+                  </pic:blipFill>
+                  <pic:spPr bwMode="auto">
+                    <a:xfrm>
+                      <a:off x="0" y="0"/>
+                      <a:ext cx="3488055" cy="3448050"/>
+                    </a:xfrm>
+                    <a:prstGeom prst="rect">
+                      <a:avLst/>
+                    </a:prstGeom>
+                    <a:noFill/>
+                    <a:ln>
+                      <a:noFill/>
+                    </a:ln>
+                  </pic:spPr>
+                </pic:pic>
+              </a:graphicData>
+            </a:graphic>
+            <wp14:sizeRelH relativeFrom="margin">
+              <wp14:pctWidth>0</wp14:pctWidth>
+            </wp14:sizeRelH>
+            <wp14:sizeRelV relativeFrom="margin">
+              <wp14:pctHeight>0</wp14:pctHeight>
+            </wp14:sizeRelV>
+          </wp:anchor>
+        </w:drawing>
+      </w:r>
+      <w:r>
+        <w:rPr>
+          <w:rFonts w:cs="Arial"/>
+          <w:b/>
+          <w:sz w:val="40"/>
+          <w:szCs w:val="40"/>
+          <w:u w:val="single"/>
+        </w:rPr>
+        <w:t>3.5.</w:t>
+      </w:r>
+      <w:r>
+        <w:rPr>
+          <w:rFonts w:cs="Arial"/>
+          <w:b/>
+          <w:sz w:val="40"/>
+          <w:szCs w:val="40"/>
+          <w:u w:val="single"/>
+        </w:rPr>
+        <w:t xml:space="preserve"> </w:t>
+      </w:r>
+      <w:r>
+        <w:rPr>
+          <w:rFonts w:cs="Arial"/>
+          <w:b/>
+          <w:sz w:val="40"/>
+          <w:szCs w:val="40"/>
+          <w:u w:val="single"/>
+        </w:rPr>
+        <w:t>Schaltung</w:t>
+      </w:r>
+    </w:p>
+    <w:p>
+      <w:r>
+        <w:t>Die Schaltung</w:t>
+      </w:r>
+      <w:r>
+        <w:t xml:space="preserve"> wollten wir nicht mit einer Platine verwirklichen, da wir </w:t>
+      </w:r>
+      <w:r>
+        <w:t>die Bauteile</w:t>
+      </w:r>
+      <w:r>
+        <w:t xml:space="preserve"> nicht direkt auf die Platine löten wollten und man auch </w:t>
+      </w:r>
+      <w:r>
+        <w:t>keine Platine direkt</w:t>
+      </w:r>
+      <w:r>
+        <w:t xml:space="preserve"> auf den </w:t>
+      </w:r>
+      <w:r>
+        <w:t>Raspberry Pi</w:t>
+      </w:r>
+      <w:r>
+        <w:t xml:space="preserve"> stecken </w:t>
+      </w:r>
+      <w:r>
+        <w:t>kann</w:t>
+      </w:r>
+      <w:r>
+        <w:t>.</w:t>
+      </w:r>
+    </w:p>
+    <w:p>
+      <w:r>
+        <w:rPr>
+          <w:noProof/>
+        </w:rPr>
+        <w:drawing>
+          <wp:anchor distT="0" distB="0" distL="114300" distR="114300" simplePos="0" relativeHeight="251666432" behindDoc="1" locked="0" layoutInCell="1" allowOverlap="1" wp14:anchorId="7A6C8B16" wp14:editId="4CC6B204">
+            <wp:simplePos x="0" y="0"/>
+            <wp:positionH relativeFrom="page">
+              <wp:posOffset>1771650</wp:posOffset>
+            </wp:positionH>
+            <wp:positionV relativeFrom="paragraph">
+              <wp:posOffset>375920</wp:posOffset>
+            </wp:positionV>
+            <wp:extent cx="1865630" cy="2571750"/>
+            <wp:effectExtent l="0" t="0" r="1270" b="0"/>
+            <wp:wrapTight wrapText="bothSides">
+              <wp:wrapPolygon edited="0">
+                <wp:start x="0" y="0"/>
+                <wp:lineTo x="0" y="21440"/>
+                <wp:lineTo x="21394" y="21440"/>
+                <wp:lineTo x="21394" y="0"/>
+                <wp:lineTo x="0" y="0"/>
+              </wp:wrapPolygon>
+            </wp:wrapTight>
+            <wp:docPr id="15" name="Grafik 15" descr="Ein Bild, das Kabel, Elektrische Leitungen, Im Haus, Box enthält.&#10;&#10;Automatisch generierte Beschreibung"/>
+            <wp:cNvGraphicFramePr>
+              <a:graphicFrameLocks xmlns:a="http://schemas.openxmlformats.org/drawingml/2006/main" noChangeAspect="1"/>
+            </wp:cNvGraphicFramePr>
+            <a:graphic xmlns:a="http://schemas.openxmlformats.org/drawingml/2006/main">
+              <a:graphicData uri="http://schemas.openxmlformats.org/drawingml/2006/picture">
+                <pic:pic xmlns:pic="http://schemas.openxmlformats.org/drawingml/2006/picture">
+                  <pic:nvPicPr>
+                    <pic:cNvPr id="15" name="Grafik 15" descr="Ein Bild, das Kabel, Elektrische Leitungen, Im Haus, Box enthält.&#10;&#10;Automatisch generierte Beschreibung"/>
+                    <pic:cNvPicPr/>
+                  </pic:nvPicPr>
+                  <pic:blipFill rotWithShape="1">
+                    <a:blip r:embed="rId20" cstate="print">
+                      <a:extLst>
+                        <a:ext uri="{28A0092B-C50C-407E-A947-70E740481C1C}">
+                          <a14:useLocalDpi xmlns:a14="http://schemas.microsoft.com/office/drawing/2010/main" val="0"/>
+                        </a:ext>
+                      </a:extLst>
+                    </a:blip>
+                    <a:srcRect l="9633" t="5525" r="6499" b="7782"/>
+                    <a:stretch/>
+                  </pic:blipFill>
+                  <pic:spPr bwMode="auto">
+                    <a:xfrm>
+                      <a:off x="0" y="0"/>
+                      <a:ext cx="1865630" cy="2571750"/>
+                    </a:xfrm>
+                    <a:prstGeom prst="rect">
+                      <a:avLst/>
+                    </a:prstGeom>
+                    <a:ln>
+                      <a:noFill/>
+                    </a:ln>
+                    <a:extLst>
+                      <a:ext uri="{53640926-AAD7-44D8-BBD7-CCE9431645EC}">
+                        <a14:shadowObscured xmlns:a14="http://schemas.microsoft.com/office/drawing/2010/main"/>
+                      </a:ext>
+                    </a:extLst>
+                  </pic:spPr>
+                </pic:pic>
+              </a:graphicData>
+            </a:graphic>
+            <wp14:sizeRelH relativeFrom="margin">
+              <wp14:pctWidth>0</wp14:pctWidth>
+            </wp14:sizeRelH>
+            <wp14:sizeRelV relativeFrom="margin">
+              <wp14:pctHeight>0</wp14:pctHeight>
+            </wp14:sizeRelV>
+          </wp:anchor>
+        </w:drawing>
+      </w:r>
+      <w:r>
+        <w:t xml:space="preserve">Durch zu kurze Kabel sind die Anschlüsse bei unserem Projekt etwas vertauscht: </w:t>
+      </w:r>
+      <w:r>
+        <w:br/>
+        <w:t>Knopf: 22; Servo: 27; Tür: 17; Buzzer: 26</w:t>
+      </w:r>
+      <w:r>
+        <w:br/>
+        <w:t>Der Rest bleibt gleich</w:t>
+      </w:r>
+      <w:r>
+        <w:t>.</w:t>
+      </w:r>
+    </w:p>
+    <w:p/>
     <w:p/>
     <w:p/>
     <w:p/>
     <w:p>
       <w:pPr>
+        <w:jc w:val="center"/>
         <w:rPr>
           <w:rFonts w:cs="Arial"/>
           <w:b/>
@@ -8598,7 +9104,13 @@
         <w:t xml:space="preserve">Neue Person hinzufügen (Mona, David): Wenn eine Person mit Zugriff die Türe aufschließt, aber noch nicht öffnet, kann eine neue Person hinzugefügt werden. </w:t>
       </w:r>
       <w:r>
-        <w:t xml:space="preserve">Nach 2 sekündigem Drücken der Klingel beginnt die LED </w:t>
+        <w:t xml:space="preserve">Nach </w:t>
+      </w:r>
+      <w:r>
+        <w:t>2-sekündigem</w:t>
+      </w:r>
+      <w:r>
+        <w:t xml:space="preserve"> Drücken der Klingel beginnt die LED </w:t>
       </w:r>
       <w:r>
         <w:rPr>
@@ -8643,11 +9155,7 @@
         <w:t xml:space="preserve"> </w:t>
       </w:r>
       <w:r>
-        <w:t xml:space="preserve">Es kann pro Aufschließvorgang immer nur eine neue </w:t>
-      </w:r>
-      <w:r>
-        <w:lastRenderedPageBreak/>
-        <w:t>Person hinzugefügt werden und der ganze Vorgang kann immer durch ein kurzes Drücken der Klingel abgebrochen werden.</w:t>
+        <w:t>Es kann pro Aufschließvorgang immer nur eine neue Person hinzugefügt werden und der ganze Vorgang kann immer durch ein kurzes Drücken der Klingel abgebrochen werden.</w:t>
       </w:r>
     </w:p>
     <w:p>
@@ -8743,7 +9251,7 @@
                     </pic:cNvPicPr>
                   </pic:nvPicPr>
                   <pic:blipFill>
-                    <a:blip r:embed="rId18" cstate="print">
+                    <a:blip r:embed="rId21" cstate="print">
                       <a:extLst>
                         <a:ext uri="{28A0092B-C50C-407E-A947-70E740481C1C}">
                           <a14:useLocalDpi xmlns:a14="http://schemas.microsoft.com/office/drawing/2010/main" val="0"/>
@@ -8845,33 +9353,26 @@
       <w:r>
         <w:t xml:space="preserve">Auf dem beigefügten Stick befinden sich die zusätzlichen Dateien (erklärter Programmcode, </w:t>
       </w:r>
+      <w:r>
+        <w:t>F</w:t>
+      </w:r>
+      <w:r>
+        <w:t xml:space="preserve">rizzing, </w:t>
+      </w:r>
+      <w:r>
+        <w:t>CAD-Komponenten</w:t>
+      </w:r>
+      <w:r>
+        <w:t xml:space="preserve">, Nachbau der </w:t>
+      </w:r>
       <w:proofErr w:type="spellStart"/>
       <w:r>
-        <w:t>frizzing</w:t>
+        <w:t>Boxteile</w:t>
       </w:r>
       <w:proofErr w:type="spellEnd"/>
       <w:r>
-        <w:t xml:space="preserve">, </w:t>
-      </w:r>
-      <w:r>
-        <w:t>CAD-Komponenten</w:t>
-      </w:r>
-      <w:r>
-        <w:t xml:space="preserve">, Nachbau der </w:t>
-      </w:r>
-      <w:proofErr w:type="spellStart"/>
-      <w:r>
-        <w:t>Boxteile</w:t>
-      </w:r>
-      <w:proofErr w:type="spellEnd"/>
-      <w:r>
-        <w:t xml:space="preserve"> in </w:t>
-      </w:r>
-      <w:proofErr w:type="spellStart"/>
-      <w:r>
-        <w:t>freeCAD</w:t>
-      </w:r>
-      <w:proofErr w:type="spellEnd"/>
+        <w:t xml:space="preserve"> in freeCAD</w:t>
+      </w:r>
       <w:r>
         <w:t>…), die in der Dokumentation, um Dopplung</w:t>
       </w:r>
@@ -8884,7 +9385,7 @@
       <w:r>
         <w:t xml:space="preserve"> (Alle diese Anhänge befinden sich aber auch aktualisiert auf </w:t>
       </w:r>
-      <w:hyperlink r:id="rId19" w:history="1">
+      <w:hyperlink r:id="rId22" w:history="1">
         <w:r>
           <w:rPr>
             <w:rStyle w:val="Hyperlink"/>
@@ -8918,13 +9419,13 @@
         <mc:AlternateContent>
           <mc:Choice Requires="wpg">
             <w:drawing>
-              <wp:anchor distT="0" distB="0" distL="114300" distR="114300" simplePos="0" relativeHeight="251660288" behindDoc="0" locked="0" layoutInCell="1" allowOverlap="1" wp14:anchorId="1556131B" wp14:editId="0DEBB475">
+              <wp:anchor distT="0" distB="0" distL="114300" distR="114300" simplePos="0" relativeHeight="251660288" behindDoc="0" locked="0" layoutInCell="1" allowOverlap="1" wp14:anchorId="1556131B" wp14:editId="2DD3D2D2">
                 <wp:simplePos x="0" y="0"/>
                 <wp:positionH relativeFrom="margin">
                   <wp:posOffset>-4445</wp:posOffset>
                 </wp:positionH>
                 <wp:positionV relativeFrom="paragraph">
-                  <wp:posOffset>357505</wp:posOffset>
+                  <wp:posOffset>360045</wp:posOffset>
                 </wp:positionV>
                 <wp:extent cx="5731510" cy="5923915"/>
                 <wp:effectExtent l="0" t="0" r="21590" b="19685"/>
@@ -10185,9 +10686,9 @@
                             <wpg:grpSpPr>
                               <a:xfrm>
                                 <a:off x="2902025" y="924339"/>
-                                <a:ext cx="1490538" cy="3165765"/>
+                                <a:ext cx="1490538" cy="3465008"/>
                                 <a:chOff x="-202" y="0"/>
-                                <a:chExt cx="1490538" cy="3165765"/>
+                                <a:chExt cx="1490538" cy="3465008"/>
                               </a:xfrm>
                             </wpg:grpSpPr>
                             <wps:wsp>
@@ -10327,7 +10828,7 @@
                               <wps:spPr>
                                 <a:xfrm>
                                   <a:off x="-202" y="814764"/>
-                                  <a:ext cx="1490538" cy="2351001"/>
+                                  <a:ext cx="1490538" cy="2650244"/>
                                 </a:xfrm>
                                 <a:prstGeom prst="rect">
                                   <a:avLst/>
@@ -10664,6 +11165,7 @@
                                       </w:rPr>
                                     </w:pPr>
                                     <w:proofErr w:type="spellStart"/>
+                                    <w:proofErr w:type="gramStart"/>
                                     <w:r>
                                       <w:rPr>
                                         <w:rFonts w:ascii="Arial" w:hAnsi="Arial" w:cs="Arial"/>
@@ -10680,6 +11182,56 @@
                                         <w:szCs w:val="20"/>
                                       </w:rPr>
                                       <w:t>.</w:t>
+                                    </w:r>
+                                    <w:r>
+                                      <w:rPr>
+                                        <w:rFonts w:ascii="Arial" w:hAnsi="Arial" w:cs="Arial"/>
+                                        <w:b/>
+                                        <w:bCs/>
+                                        <w:sz w:val="20"/>
+                                        <w:szCs w:val="20"/>
+                                      </w:rPr>
+                                      <w:t>(</w:t>
+                                    </w:r>
+                                    <w:proofErr w:type="gramEnd"/>
+                                    <w:r>
+                                      <w:rPr>
+                                        <w:rFonts w:ascii="Arial" w:hAnsi="Arial" w:cs="Arial"/>
+                                        <w:b/>
+                                        <w:bCs/>
+                                        <w:sz w:val="20"/>
+                                        <w:szCs w:val="20"/>
+                                      </w:rPr>
+                                      <w:t>D)</w:t>
+                                    </w:r>
+                                  </w:p>
+                                  <w:p>
+                                    <w:pPr>
+                                      <w:spacing w:after="0"/>
+                                      <w:rPr>
+                                        <w:rFonts w:ascii="Arial" w:hAnsi="Arial" w:cs="Arial"/>
+                                        <w:bCs/>
+                                        <w:sz w:val="20"/>
+                                        <w:szCs w:val="20"/>
+                                      </w:rPr>
+                                    </w:pPr>
+                                    <w:r>
+                                      <w:rPr>
+                                        <w:rFonts w:ascii="Arial" w:hAnsi="Arial" w:cs="Arial"/>
+                                        <w:bCs/>
+                                        <w:sz w:val="20"/>
+                                        <w:szCs w:val="20"/>
+                                      </w:rPr>
+                                      <w:t>Programmdoku</w:t>
+                                    </w:r>
+                                    <w:r>
+                                      <w:rPr>
+                                        <w:rFonts w:ascii="Arial" w:hAnsi="Arial" w:cs="Arial"/>
+                                        <w:bCs/>
+                                        <w:sz w:val="20"/>
+                                        <w:szCs w:val="20"/>
+                                      </w:rPr>
+                                      <w:t xml:space="preserve">mentation </w:t>
                                     </w:r>
                                     <w:r>
                                       <w:rPr>
@@ -12020,6 +12572,15 @@
                                     <w:r>
                                       <w:t>-</w:t>
                                     </w:r>
+                                    <w:r>
+                                      <w:t xml:space="preserve"> Technische Zeichnungen </w:t>
+                                    </w:r>
+                                    <w:r>
+                                      <w:rPr>
+                                        <w:b/>
+                                      </w:rPr>
+                                      <w:t>(D)</w:t>
+                                    </w:r>
                                   </w:p>
                                 </w:txbxContent>
                               </wps:txbx>
@@ -12037,9 +12598,9 @@
                             <wpg:grpSpPr>
                               <a:xfrm>
                                 <a:off x="2067066" y="4422913"/>
-                                <a:ext cx="1590785" cy="1985259"/>
+                                <a:ext cx="1647940" cy="1985259"/>
                                 <a:chOff x="-109604" y="0"/>
-                                <a:chExt cx="1590785" cy="1985259"/>
+                                <a:chExt cx="1647940" cy="1985259"/>
                               </a:xfrm>
                             </wpg:grpSpPr>
                             <wps:wsp>
@@ -12188,7 +12749,7 @@
                               <wps:spPr>
                                 <a:xfrm>
                                   <a:off x="-109604" y="824257"/>
-                                  <a:ext cx="1590785" cy="1161002"/>
+                                  <a:ext cx="1647940" cy="1161002"/>
                                 </a:xfrm>
                                 <a:prstGeom prst="rect">
                                   <a:avLst/>
@@ -12328,16 +12889,14 @@
                                       </w:rPr>
                                       <w:t xml:space="preserve">- </w:t>
                                     </w:r>
-                                    <w:proofErr w:type="spellStart"/>
-                                    <w:r>
-                                      <w:rPr>
-                                        <w:rFonts w:ascii="Arial" w:hAnsi="Arial" w:cs="Arial"/>
-                                        <w:sz w:val="20"/>
-                                        <w:szCs w:val="20"/>
-                                      </w:rPr>
-                                      <w:t>Buzzergehäuse</w:t>
-                                    </w:r>
-                                    <w:proofErr w:type="spellEnd"/>
+                                    <w:r>
+                                      <w:rPr>
+                                        <w:rFonts w:ascii="Arial" w:hAnsi="Arial" w:cs="Arial"/>
+                                        <w:sz w:val="20"/>
+                                        <w:szCs w:val="20"/>
+                                      </w:rPr>
+                                      <w:t>Buzzer Gehäuse</w:t>
+                                    </w:r>
                                     <w:r>
                                       <w:rPr>
                                         <w:rFonts w:ascii="Arial" w:hAnsi="Arial" w:cs="Arial"/>
@@ -12409,7 +12968,6 @@
                                       </w:rPr>
                                       <w:t xml:space="preserve">- </w:t>
                                     </w:r>
-                                    <w:proofErr w:type="spellStart"/>
                                     <w:r>
                                       <w:rPr>
                                         <w:rFonts w:ascii="Arial" w:hAnsi="Arial" w:cs="Arial"/>
@@ -12417,7 +12975,7 @@
                                         <w:sz w:val="20"/>
                                         <w:szCs w:val="20"/>
                                       </w:rPr>
-                                      <w:t>Raspberryg</w:t>
+                                      <w:t xml:space="preserve">Raspberry </w:t>
                                     </w:r>
                                     <w:r>
                                       <w:rPr>
@@ -12426,9 +12984,8 @@
                                         <w:sz w:val="20"/>
                                         <w:szCs w:val="20"/>
                                       </w:rPr>
-                                      <w:t>ehäuse</w:t>
-                                    </w:r>
-                                    <w:proofErr w:type="spellEnd"/>
+                                      <w:t>Gehäuse</w:t>
+                                    </w:r>
                                     <w:r>
                                       <w:rPr>
                                         <w:rFonts w:ascii="Arial" w:hAnsi="Arial" w:cs="Arial"/>
@@ -12465,25 +13022,23 @@
                                         <w:sz w:val="20"/>
                                         <w:szCs w:val="20"/>
                                       </w:rPr>
-                                      <w:t xml:space="preserve">- </w:t>
-                                    </w:r>
-                                    <w:proofErr w:type="spellStart"/>
-                                    <w:r>
-                                      <w:rPr>
-                                        <w:rFonts w:ascii="Arial" w:hAnsi="Arial" w:cs="Arial"/>
-                                        <w:sz w:val="20"/>
-                                        <w:szCs w:val="20"/>
-                                      </w:rPr>
-                                      <w:t>LEDgehäuse</w:t>
-                                    </w:r>
-                                    <w:proofErr w:type="spellEnd"/>
-                                    <w:r>
-                                      <w:rPr>
-                                        <w:rFonts w:ascii="Arial" w:hAnsi="Arial" w:cs="Arial"/>
-                                        <w:sz w:val="20"/>
-                                        <w:szCs w:val="20"/>
-                                      </w:rPr>
-                                      <w:t xml:space="preserve"> </w:t>
+                                      <w:t>- LED</w:t>
+                                    </w:r>
+                                    <w:r>
+                                      <w:rPr>
+                                        <w:rFonts w:ascii="Arial" w:hAnsi="Arial" w:cs="Arial"/>
+                                        <w:sz w:val="20"/>
+                                        <w:szCs w:val="20"/>
+                                      </w:rPr>
+                                      <w:t>-G</w:t>
+                                    </w:r>
+                                    <w:r>
+                                      <w:rPr>
+                                        <w:rFonts w:ascii="Arial" w:hAnsi="Arial" w:cs="Arial"/>
+                                        <w:sz w:val="20"/>
+                                        <w:szCs w:val="20"/>
+                                      </w:rPr>
+                                      <w:t xml:space="preserve">ehäuse </w:t>
                                     </w:r>
                                     <w:r>
                                       <w:rPr>
@@ -12858,7 +13413,7 @@
           </mc:Choice>
           <mc:Fallback>
             <w:pict>
-              <v:group w14:anchorId="1556131B" id="Gruppieren 130" o:spid="_x0000_s1069" style="position:absolute;margin-left:-.35pt;margin-top:28.15pt;width:451.3pt;height:466.45pt;z-index:251660288;mso-position-horizontal-relative:margin;mso-width-relative:margin;mso-height-relative:margin" coordorigin="" coordsize="57319,64081" o:gfxdata="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">
+              <v:group w14:anchorId="1556131B" id="Gruppieren 130" o:spid="_x0000_s1069" style="position:absolute;margin-left:-.35pt;margin-top:28.35pt;width:451.3pt;height:466.45pt;z-index:251660288;mso-position-horizontal-relative:margin;mso-width-relative:margin;mso-height-relative:margin" coordorigin="" coordsize="57319,64081" o:gfxdata="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">
                 <v:shape id="Gerade Verbindung mit Pfeil 131" o:spid="_x0000_s1070" type="#_x0000_t32" style="position:absolute;left:28525;top:1093;width:0;height:43199;visibility:visible;mso-wrap-style:square" o:connectortype="straight" o:gfxdata="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" strokecolor="#1f3763 [1604]" strokeweight=".5pt">
                   <v:stroke endarrow="block" joinstyle="miter"/>
                 </v:shape>
@@ -13709,7 +14264,7 @@
                         </v:textbox>
                       </v:shape>
                     </v:group>
-                    <v:group id="Gruppieren 145" o:spid="_x0000_s1084" style="position:absolute;left:29020;top:9243;width:14905;height:31658" coordorigin="-2" coordsize="14905,31657" o:gfxdata="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">
+                    <v:group id="Gruppieren 145" o:spid="_x0000_s1084" style="position:absolute;left:29020;top:9243;width:14905;height:34650" coordorigin="-2" coordsize="14905,34650" o:gfxdata="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">
                       <v:line id="Gerader Verbinder 146" o:spid="_x0000_s1085" style="position:absolute;visibility:visible;mso-wrap-style:square" from="7255,4870" to="7255,8299" o:connectortype="straight" o:gfxdata="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" strokecolor="#1f3763 [1604]" strokeweight=".5pt">
                         <v:stroke joinstyle="miter"/>
                       </v:line>
@@ -13764,7 +14319,7 @@
                           </w:txbxContent>
                         </v:textbox>
                       </v:roundrect>
-                      <v:shape id="Textfeld 148" o:spid="_x0000_s1087" type="#_x0000_t202" style="position:absolute;left:-2;top:8147;width:14905;height:23510;visibility:visible;mso-wrap-style:square;v-text-anchor:top" o:gfxdata="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" fillcolor="white [3201]" strokecolor="#1f3763 [1604]" strokeweight=".5pt">
+                      <v:shape id="Textfeld 148" o:spid="_x0000_s1087" type="#_x0000_t202" style="position:absolute;left:-2;top:8147;width:14905;height:26503;visibility:visible;mso-wrap-style:square;v-text-anchor:top" o:gfxdata="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" fillcolor="white [3201]" strokecolor="#1f3763 [1604]" strokeweight=".5pt">
                         <v:textbox>
                           <w:txbxContent>
                             <w:p>
@@ -14071,6 +14626,7 @@
                                 </w:rPr>
                               </w:pPr>
                               <w:proofErr w:type="spellStart"/>
+                              <w:proofErr w:type="gramStart"/>
                               <w:r>
                                 <w:rPr>
                                   <w:rFonts w:ascii="Arial" w:hAnsi="Arial" w:cs="Arial"/>
@@ -14087,6 +14643,56 @@
                                   <w:szCs w:val="20"/>
                                 </w:rPr>
                                 <w:t>.</w:t>
+                              </w:r>
+                              <w:r>
+                                <w:rPr>
+                                  <w:rFonts w:ascii="Arial" w:hAnsi="Arial" w:cs="Arial"/>
+                                  <w:b/>
+                                  <w:bCs/>
+                                  <w:sz w:val="20"/>
+                                  <w:szCs w:val="20"/>
+                                </w:rPr>
+                                <w:t>(</w:t>
+                              </w:r>
+                              <w:proofErr w:type="gramEnd"/>
+                              <w:r>
+                                <w:rPr>
+                                  <w:rFonts w:ascii="Arial" w:hAnsi="Arial" w:cs="Arial"/>
+                                  <w:b/>
+                                  <w:bCs/>
+                                  <w:sz w:val="20"/>
+                                  <w:szCs w:val="20"/>
+                                </w:rPr>
+                                <w:t>D)</w:t>
+                              </w:r>
+                            </w:p>
+                            <w:p>
+                              <w:pPr>
+                                <w:spacing w:after="0"/>
+                                <w:rPr>
+                                  <w:rFonts w:ascii="Arial" w:hAnsi="Arial" w:cs="Arial"/>
+                                  <w:bCs/>
+                                  <w:sz w:val="20"/>
+                                  <w:szCs w:val="20"/>
+                                </w:rPr>
+                              </w:pPr>
+                              <w:r>
+                                <w:rPr>
+                                  <w:rFonts w:ascii="Arial" w:hAnsi="Arial" w:cs="Arial"/>
+                                  <w:bCs/>
+                                  <w:sz w:val="20"/>
+                                  <w:szCs w:val="20"/>
+                                </w:rPr>
+                                <w:t>Programmdoku</w:t>
+                              </w:r>
+                              <w:r>
+                                <w:rPr>
+                                  <w:rFonts w:ascii="Arial" w:hAnsi="Arial" w:cs="Arial"/>
+                                  <w:bCs/>
+                                  <w:sz w:val="20"/>
+                                  <w:szCs w:val="20"/>
+                                </w:rPr>
+                                <w:t xml:space="preserve">mentation </w:t>
                               </w:r>
                               <w:r>
                                 <w:rPr>
@@ -15040,12 +15646,21 @@
                               <w:r>
                                 <w:t>-</w:t>
                               </w:r>
+                              <w:r>
+                                <w:t xml:space="preserve"> Technische Zeichnungen </w:t>
+                              </w:r>
+                              <w:r>
+                                <w:rPr>
+                                  <w:b/>
+                                </w:rPr>
+                                <w:t>(D)</w:t>
+                              </w:r>
                             </w:p>
                           </w:txbxContent>
                         </v:textbox>
                       </v:shape>
                     </v:group>
-                    <v:group id="Gruppieren 161" o:spid="_x0000_s1100" style="position:absolute;left:20670;top:44229;width:15908;height:19852" coordorigin="-1096" coordsize="15907,19852" o:gfxdata="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">
+                    <v:group id="Gruppieren 161" o:spid="_x0000_s1100" style="position:absolute;left:20670;top:44229;width:16480;height:19852" coordorigin="-1096" coordsize="16479,19852" o:gfxdata="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">
                       <v:roundrect id="Abgerundetes Rechteck 25" o:spid="_x0000_s1101" style="position:absolute;left:496;width:12095;height:4968;visibility:visible;mso-wrap-style:square;v-text-anchor:middle" arcsize="10923f" o:gfxdata="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" fillcolor="#d9e2f3 [660]" strokecolor="#1f3763 [1604]" strokeweight="1pt">
                         <v:stroke joinstyle="miter"/>
                         <v:textbox>
@@ -15109,7 +15724,7 @@
                       <v:line id="Gerader Verbinder 163" o:spid="_x0000_s1102" style="position:absolute;visibility:visible;mso-wrap-style:square" from="6559,4969" to="6559,8398" o:connectortype="straight" o:gfxdata="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" strokecolor="#1f3763 [1604]" strokeweight=".5pt">
                         <v:stroke joinstyle="miter"/>
                       </v:line>
-                      <v:shape id="Textfeld 164" o:spid="_x0000_s1103" type="#_x0000_t202" style="position:absolute;left:-1096;top:8242;width:15907;height:11610;visibility:visible;mso-wrap-style:square;v-text-anchor:top" o:gfxdata="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" fillcolor="white [3201]" strokecolor="#1f3763 [1604]" strokeweight=".5pt">
+                      <v:shape id="Textfeld 164" o:spid="_x0000_s1103" type="#_x0000_t202" style="position:absolute;left:-1096;top:8242;width:16479;height:11610;visibility:visible;mso-wrap-style:square;v-text-anchor:top" o:gfxdata="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" fillcolor="white [3201]" strokecolor="#1f3763 [1604]" strokeweight=".5pt">
                         <v:textbox>
                           <w:txbxContent>
                             <w:p>
@@ -15219,16 +15834,14 @@
                                 </w:rPr>
                                 <w:t xml:space="preserve">- </w:t>
                               </w:r>
-                              <w:proofErr w:type="spellStart"/>
-                              <w:r>
-                                <w:rPr>
-                                  <w:rFonts w:ascii="Arial" w:hAnsi="Arial" w:cs="Arial"/>
-                                  <w:sz w:val="20"/>
-                                  <w:szCs w:val="20"/>
-                                </w:rPr>
-                                <w:t>Buzzergehäuse</w:t>
-                              </w:r>
-                              <w:proofErr w:type="spellEnd"/>
+                              <w:r>
+                                <w:rPr>
+                                  <w:rFonts w:ascii="Arial" w:hAnsi="Arial" w:cs="Arial"/>
+                                  <w:sz w:val="20"/>
+                                  <w:szCs w:val="20"/>
+                                </w:rPr>
+                                <w:t>Buzzer Gehäuse</w:t>
+                              </w:r>
                               <w:r>
                                 <w:rPr>
                                   <w:rFonts w:ascii="Arial" w:hAnsi="Arial" w:cs="Arial"/>
@@ -15300,7 +15913,6 @@
                                 </w:rPr>
                                 <w:t xml:space="preserve">- </w:t>
                               </w:r>
-                              <w:proofErr w:type="spellStart"/>
                               <w:r>
                                 <w:rPr>
                                   <w:rFonts w:ascii="Arial" w:hAnsi="Arial" w:cs="Arial"/>
@@ -15308,7 +15920,7 @@
                                   <w:sz w:val="20"/>
                                   <w:szCs w:val="20"/>
                                 </w:rPr>
-                                <w:t>Raspberryg</w:t>
+                                <w:t xml:space="preserve">Raspberry </w:t>
                               </w:r>
                               <w:r>
                                 <w:rPr>
@@ -15317,9 +15929,8 @@
                                   <w:sz w:val="20"/>
                                   <w:szCs w:val="20"/>
                                 </w:rPr>
-                                <w:t>ehäuse</w:t>
-                              </w:r>
-                              <w:proofErr w:type="spellEnd"/>
+                                <w:t>Gehäuse</w:t>
+                              </w:r>
                               <w:r>
                                 <w:rPr>
                                   <w:rFonts w:ascii="Arial" w:hAnsi="Arial" w:cs="Arial"/>
@@ -15356,25 +15967,23 @@
                                   <w:sz w:val="20"/>
                                   <w:szCs w:val="20"/>
                                 </w:rPr>
-                                <w:t xml:space="preserve">- </w:t>
-                              </w:r>
-                              <w:proofErr w:type="spellStart"/>
-                              <w:r>
-                                <w:rPr>
-                                  <w:rFonts w:ascii="Arial" w:hAnsi="Arial" w:cs="Arial"/>
-                                  <w:sz w:val="20"/>
-                                  <w:szCs w:val="20"/>
-                                </w:rPr>
-                                <w:t>LEDgehäuse</w:t>
-                              </w:r>
-                              <w:proofErr w:type="spellEnd"/>
-                              <w:r>
-                                <w:rPr>
-                                  <w:rFonts w:ascii="Arial" w:hAnsi="Arial" w:cs="Arial"/>
-                                  <w:sz w:val="20"/>
-                                  <w:szCs w:val="20"/>
-                                </w:rPr>
-                                <w:t xml:space="preserve"> </w:t>
+                                <w:t>- LED</w:t>
+                              </w:r>
+                              <w:r>
+                                <w:rPr>
+                                  <w:rFonts w:ascii="Arial" w:hAnsi="Arial" w:cs="Arial"/>
+                                  <w:sz w:val="20"/>
+                                  <w:szCs w:val="20"/>
+                                </w:rPr>
+                                <w:t>-G</w:t>
+                              </w:r>
+                              <w:r>
+                                <w:rPr>
+                                  <w:rFonts w:ascii="Arial" w:hAnsi="Arial" w:cs="Arial"/>
+                                  <w:sz w:val="20"/>
+                                  <w:szCs w:val="20"/>
+                                </w:rPr>
+                                <w:t xml:space="preserve">ehäuse </w:t>
                               </w:r>
                               <w:r>
                                 <w:rPr>
@@ -15536,11 +16145,6 @@
     </w:p>
     <w:p>
       <w:pPr>
-        <w:spacing w:after="0"/>
-      </w:pPr>
-    </w:p>
-    <w:p>
-      <w:pPr>
         <w:jc w:val="center"/>
         <w:rPr>
           <w:rFonts w:cs="Arial"/>
@@ -15551,6 +16155,7 @@
         </w:rPr>
       </w:pPr>
       <w:r>
+        <w:lastRenderedPageBreak/>
         <w:tab/>
       </w:r>
       <w:r>
@@ -15750,7 +16355,7 @@
               <w:rPr>
                 <w:rFonts w:cs="Arial"/>
               </w:rPr>
-              <w:t>Aufgrund von Verschiebungen der Unterrichtstunden wurde der Abgabetag auf den 22.05.2023 verlegt. Die Dokumentation wurde digital, ausgedruckt und persönlich abgegeben.</w:t>
+              <w:t>Aufgrund von Verschiebungen der Unterrichtstunden wurde der Abgabetag auf den 22.05.2023 verlegt. Die Dokumentation wurde digital, ausgedruckt und abgegeben.</w:t>
             </w:r>
           </w:p>
         </w:tc>
@@ -15800,13 +16405,16 @@
           </w:tcPr>
           <w:p>
             <w:r>
-              <w:t>Ein Haus mit Sicherheitstür soll erstellt werden. Die Tür kann nur durch ein Gesi</w:t>
+              <w:t xml:space="preserve">Ein Haus mit Sicherheitstür soll erstellt werden. Die Tür kann </w:t>
             </w:r>
             <w:r>
-              <w:t>chtserkennungsprogramm nach außen</w:t>
+              <w:t>verschlossen werden und wird</w:t>
             </w:r>
             <w:r>
-              <w:t xml:space="preserve"> geöffnet werden. Ein Knopf („Klingel“) startet das Programm und bei Erkennung einer Person öffnet sich das Schloss. Eine LED sowie ein Tonsignal eines Buzzers soll angeben ob das Gesicht erkannt wurde und die Person berechtigt ist durchzugehen. </w:t>
+              <w:t xml:space="preserve"> nach außen</w:t>
+            </w:r>
+            <w:r>
+              <w:t xml:space="preserve"> geöffnet werden. Ein Knopf („Klingel“) startet das Programm und bei Erkennung einer Person öffnet sich das Schloss. </w:t>
             </w:r>
           </w:p>
         </w:tc>
@@ -15824,7 +16432,19 @@
               <w:rPr>
                 <w:rFonts w:cs="Arial"/>
               </w:rPr>
-              <w:t>Eine Box, die wie ein Haus fungiert, mit Sicherheitstür wurde erstellt. Hierfür wurden die gestellten Ressourcen, CAD, Holz, usw., verwendet. Ein Knopf startet das Programm und bei der Erkennung einer Person öffnet sich das Schloss. Neue Personen können hinzugefügt werden. Ein Tonsignal entsteht wenn eine Person nicht erkannt wird.</w:t>
+              <w:t xml:space="preserve">Eine Box, die wie ein Haus fungiert, mit Sicherheitstür wurde erstellt. Hierfür wurden die gestellten Ressourcen, CAD, Holz, usw., verwendet. Ein Knopf startet das Programm und </w:t>
+            </w:r>
+            <w:r>
+              <w:rPr>
+                <w:rFonts w:cs="Arial"/>
+              </w:rPr>
+              <w:t>es</w:t>
+            </w:r>
+            <w:r>
+              <w:rPr>
+                <w:rFonts w:cs="Arial"/>
+              </w:rPr>
+              <w:t xml:space="preserve"> öffnet sich das Schloss. </w:t>
             </w:r>
           </w:p>
         </w:tc>
@@ -15841,24 +16461,7 @@
               </w:rPr>
             </w:pPr>
             <w:r>
-              <w:rPr>
-                <w:rFonts w:cs="Arial"/>
-              </w:rPr>
-              <w:t xml:space="preserve">Ein </w:t>
-            </w:r>
-            <w:proofErr w:type="spellStart"/>
-            <w:r>
-              <w:rPr>
-                <w:rFonts w:cs="Arial"/>
-              </w:rPr>
-              <w:t>Buzzergehäuse</w:t>
-            </w:r>
-            <w:proofErr w:type="spellEnd"/>
-            <w:r>
-              <w:rPr>
-                <w:rFonts w:cs="Arial"/>
-              </w:rPr>
-              <w:t xml:space="preserve"> soll gebaut werden.</w:t>
+              <w:t>Eine LED sowie ein Tonsignal eines Buzzers sollen angeben ob das Gesicht erkannt wurde und die Person berechtigt ist durchzugehen.</w:t>
             </w:r>
           </w:p>
         </w:tc>
@@ -15876,21 +16479,31 @@
               <w:rPr>
                 <w:rFonts w:cs="Arial"/>
               </w:rPr>
-              <w:t xml:space="preserve">Es wurde kein </w:t>
+              <w:t xml:space="preserve">Die LED zeigt immer den Programmstatus an, aber der Buzzer ist </w:t>
             </w:r>
-            <w:proofErr w:type="spellStart"/>
             <w:r>
               <w:rPr>
                 <w:rFonts w:cs="Arial"/>
               </w:rPr>
-              <w:t>Buzzergehäuse</w:t>
+              <w:t>beim Löten</w:t>
             </w:r>
-            <w:proofErr w:type="spellEnd"/>
             <w:r>
               <w:rPr>
                 <w:rFonts w:cs="Arial"/>
               </w:rPr>
-              <w:t xml:space="preserve"> gebaut, da es platztechnisch praktischer ohne war.</w:t>
+              <w:t xml:space="preserve"> kaputt gegangen und funktioniert nicht mehr</w:t>
+            </w:r>
+            <w:r>
+              <w:rPr>
+                <w:rFonts w:cs="Arial"/>
+              </w:rPr>
+              <w:t xml:space="preserve"> (Er hat zuvor aber funktioniert)</w:t>
+            </w:r>
+            <w:r>
+              <w:rPr>
+                <w:rFonts w:cs="Arial"/>
+              </w:rPr>
+              <w:t>.</w:t>
             </w:r>
           </w:p>
         </w:tc>
@@ -15910,6 +16523,50 @@
               <w:rPr>
                 <w:rFonts w:cs="Arial"/>
               </w:rPr>
+              <w:t>Es sollen Bauteilgehäuse gebaut werden</w:t>
+            </w:r>
+            <w:r>
+              <w:rPr>
+                <w:rFonts w:cs="Arial"/>
+              </w:rPr>
+              <w:t>.</w:t>
+            </w:r>
+          </w:p>
+        </w:tc>
+        <w:tc>
+          <w:tcPr>
+            <w:tcW w:w="4531" w:type="dxa"/>
+          </w:tcPr>
+          <w:p>
+            <w:pPr>
+              <w:rPr>
+                <w:rFonts w:cs="Arial"/>
+              </w:rPr>
+            </w:pPr>
+            <w:r>
+              <w:rPr>
+                <w:rFonts w:cs="Arial"/>
+              </w:rPr>
+              <w:t>Es wurde kein Buzzer Gehäuse gebaut, da es platztechnisch praktischer ohne war.</w:t>
+            </w:r>
+          </w:p>
+        </w:tc>
+      </w:tr>
+      <w:tr>
+        <w:tc>
+          <w:tcPr>
+            <w:tcW w:w="4531" w:type="dxa"/>
+          </w:tcPr>
+          <w:p>
+            <w:pPr>
+              <w:rPr>
+                <w:rFonts w:cs="Arial"/>
+              </w:rPr>
+            </w:pPr>
+            <w:r>
+              <w:rPr>
+                <w:rFonts w:cs="Arial"/>
+              </w:rPr>
               <w:t>Eine passende Kamera soll ausgewählt werden.</w:t>
             </w:r>
           </w:p>
@@ -15933,16 +16590,54 @@
           </w:p>
         </w:tc>
       </w:tr>
+      <w:tr>
+        <w:tc>
+          <w:tcPr>
+            <w:tcW w:w="4531" w:type="dxa"/>
+          </w:tcPr>
+          <w:p>
+            <w:pPr>
+              <w:rPr>
+                <w:rFonts w:cs="Arial"/>
+              </w:rPr>
+            </w:pPr>
+            <w:r>
+              <w:rPr>
+                <w:rFonts w:cs="Arial"/>
+              </w:rPr>
+              <w:t>Mit einer Kamera werden Bilder aufgenommen, die dann nach bekannten Personen untersucht werden.</w:t>
+            </w:r>
+          </w:p>
+        </w:tc>
+        <w:tc>
+          <w:tcPr>
+            <w:tcW w:w="4531" w:type="dxa"/>
+          </w:tcPr>
+          <w:p>
+            <w:pPr>
+              <w:rPr>
+                <w:rFonts w:cs="Arial"/>
+              </w:rPr>
+            </w:pPr>
+            <w:r>
+              <w:rPr>
+                <w:rFonts w:cs="Arial"/>
+              </w:rPr>
+              <w:t xml:space="preserve">Bilder können aufgenommen werden und ein System aus Bilderkennung und Personenhandler wertet diese aus. </w:t>
+            </w:r>
+            <w:r>
+              <w:rPr>
+                <w:rFonts w:cs="Arial"/>
+              </w:rPr>
+              <w:t>Neue Personen können hinzugefügt werden.</w:t>
+            </w:r>
+          </w:p>
+        </w:tc>
+      </w:tr>
     </w:tbl>
     <w:p>
       <w:pPr>
-        <w:rPr>
-          <w:rFonts w:cs="Arial"/>
-        </w:rPr>
-      </w:pPr>
-    </w:p>
-    <w:p>
-      <w:pPr>
+        <w:spacing w:before="120"/>
         <w:rPr>
           <w:rFonts w:cs="Arial"/>
           <w:b/>
@@ -16051,7 +16746,37 @@
               <w:rPr>
                 <w:rFonts w:cs="Arial"/>
               </w:rPr>
-              <w:t>Leider war dieser Fehler nicht behebbar.</w:t>
+              <w:t xml:space="preserve">Kleine </w:t>
+            </w:r>
+            <w:r>
+              <w:rPr>
+                <w:rFonts w:cs="Arial"/>
+              </w:rPr>
+              <w:t>Toleranzwertveränderungen,</w:t>
+            </w:r>
+            <w:r>
+              <w:rPr>
+                <w:rFonts w:cs="Arial"/>
+              </w:rPr>
+              <w:t xml:space="preserve"> aber Gesichtserkennung mit nur </w:t>
+            </w:r>
+            <w:r>
+              <w:rPr>
+                <w:rFonts w:cs="Arial"/>
+              </w:rPr>
+              <w:t xml:space="preserve">einem </w:t>
+            </w:r>
+            <w:r>
+              <w:rPr>
+                <w:rFonts w:cs="Arial"/>
+              </w:rPr>
+              <w:t>2-dimensionalem</w:t>
+            </w:r>
+            <w:r>
+              <w:rPr>
+                <w:rFonts w:cs="Arial"/>
+              </w:rPr>
+              <w:t xml:space="preserve"> Bild ist nicht sehr genau.</w:t>
             </w:r>
           </w:p>
         </w:tc>
@@ -16133,7 +16858,31 @@
               <w:rPr>
                 <w:rFonts w:cs="Arial"/>
               </w:rPr>
-              <w:t>Es wurden Widerstände dazwischen gesteckt um die rechten Winkel zu bewahren.</w:t>
+              <w:t>Es wurde</w:t>
+            </w:r>
+            <w:r>
+              <w:rPr>
+                <w:rFonts w:cs="Arial"/>
+              </w:rPr>
+              <w:t xml:space="preserve"> Holz</w:t>
+            </w:r>
+            <w:r>
+              <w:rPr>
+                <w:rFonts w:cs="Arial"/>
+              </w:rPr>
+              <w:t xml:space="preserve"> dazwischen </w:t>
+            </w:r>
+            <w:r>
+              <w:rPr>
+                <w:rFonts w:cs="Arial"/>
+              </w:rPr>
+              <w:t>gesteckt,</w:t>
+            </w:r>
+            <w:r>
+              <w:rPr>
+                <w:rFonts w:cs="Arial"/>
+              </w:rPr>
+              <w:t xml:space="preserve"> um die rechten Winkel zu bewahren.</w:t>
             </w:r>
           </w:p>
         </w:tc>
@@ -16153,7 +16902,19 @@
               <w:rPr>
                 <w:rFonts w:cs="Arial"/>
               </w:rPr>
-              <w:t>Der Kleber um manche 3D-Teile zu befestigen war nicht stark genug.</w:t>
+              <w:t xml:space="preserve">Der </w:t>
+            </w:r>
+            <w:r>
+              <w:rPr>
+                <w:rFonts w:cs="Arial"/>
+              </w:rPr>
+              <w:t>Kleber war nicht stark genug,</w:t>
+            </w:r>
+            <w:r>
+              <w:rPr>
+                <w:rFonts w:cs="Arial"/>
+              </w:rPr>
+              <w:t xml:space="preserve"> um manche 3D-Teile zu befestigen.</w:t>
             </w:r>
           </w:p>
         </w:tc>
@@ -16176,35 +16937,101 @@
           </w:p>
         </w:tc>
       </w:tr>
+      <w:tr>
+        <w:tc>
+          <w:tcPr>
+            <w:tcW w:w="4531" w:type="dxa"/>
+          </w:tcPr>
+          <w:p>
+            <w:pPr>
+              <w:rPr>
+                <w:rFonts w:cs="Arial"/>
+              </w:rPr>
+            </w:pPr>
+            <w:r>
+              <w:rPr>
+                <w:rFonts w:cs="Arial"/>
+              </w:rPr>
+              <w:t>Die Kamera wurde nicht erkannt</w:t>
+            </w:r>
+          </w:p>
+        </w:tc>
+        <w:tc>
+          <w:tcPr>
+            <w:tcW w:w="4531" w:type="dxa"/>
+          </w:tcPr>
+          <w:p>
+            <w:pPr>
+              <w:rPr>
+                <w:rFonts w:cs="Arial"/>
+              </w:rPr>
+            </w:pPr>
+            <w:r>
+              <w:rPr>
+                <w:rFonts w:cs="Arial"/>
+              </w:rPr>
+              <w:t xml:space="preserve">Es wurde eine andere </w:t>
+            </w:r>
+            <w:r>
+              <w:rPr>
+                <w:rFonts w:cs="Arial"/>
+              </w:rPr>
+              <w:t>USB-Kamera</w:t>
+            </w:r>
+            <w:r>
+              <w:rPr>
+                <w:rFonts w:cs="Arial"/>
+              </w:rPr>
+              <w:t xml:space="preserve"> verwendet</w:t>
+            </w:r>
+            <w:r>
+              <w:rPr>
+                <w:rFonts w:cs="Arial"/>
+              </w:rPr>
+              <w:t>.</w:t>
+            </w:r>
+          </w:p>
+        </w:tc>
+      </w:tr>
+      <w:tr>
+        <w:tc>
+          <w:tcPr>
+            <w:tcW w:w="4531" w:type="dxa"/>
+          </w:tcPr>
+          <w:p>
+            <w:pPr>
+              <w:rPr>
+                <w:rFonts w:cs="Arial"/>
+              </w:rPr>
+            </w:pPr>
+            <w:r>
+              <w:rPr>
+                <w:rFonts w:cs="Arial"/>
+              </w:rPr>
+              <w:t>Türsensor erkennt nicht zuverlässig, ob die Türe geschlossen ist, da etwas Bewegungsspielraum frei ist.</w:t>
+            </w:r>
+          </w:p>
+        </w:tc>
+        <w:tc>
+          <w:tcPr>
+            <w:tcW w:w="4531" w:type="dxa"/>
+          </w:tcPr>
+          <w:p>
+            <w:pPr>
+              <w:rPr>
+                <w:rFonts w:cs="Arial"/>
+              </w:rPr>
+            </w:pPr>
+            <w:r>
+              <w:rPr>
+                <w:rFonts w:cs="Arial"/>
+              </w:rPr>
+              <w:t>Magneten halten die Tür geschlossen</w:t>
+            </w:r>
+          </w:p>
+        </w:tc>
+      </w:tr>
     </w:tbl>
-    <w:p>
-      <w:pPr>
-        <w:rPr>
-          <w:rFonts w:cs="Arial"/>
-        </w:rPr>
-      </w:pPr>
-    </w:p>
-    <w:p>
-      <w:pPr>
-        <w:rPr>
-          <w:rFonts w:cs="Arial"/>
-        </w:rPr>
-      </w:pPr>
-    </w:p>
-    <w:p>
-      <w:pPr>
-        <w:rPr>
-          <w:rFonts w:cs="Arial"/>
-        </w:rPr>
-      </w:pPr>
-    </w:p>
-    <w:p>
-      <w:pPr>
-        <w:rPr>
-          <w:rFonts w:cs="Arial"/>
-        </w:rPr>
-      </w:pPr>
-    </w:p>
     <w:p>
       <w:pPr>
         <w:rPr>
@@ -16266,7 +17093,75 @@
         <w:rPr>
           <w:rFonts w:eastAsia="Arial" w:cs="Arial"/>
         </w:rPr>
-        <w:t>Durch den Bau unserer Box konnten wir dies erfolgreich durchführen und weitreichend testen. Ein zusätzliches Programm sorgt dafür, dass man auch neue Personen, die die Berechtigung „Schloss auf“ haben, hinzuzufügen.</w:t>
+        <w:t>Durch den Bau unserer Box konnten wir dies erfolgreich durchführen und weitreichend testen. Ein</w:t>
+      </w:r>
+      <w:r>
+        <w:rPr>
+          <w:rFonts w:eastAsia="Arial" w:cs="Arial"/>
+        </w:rPr>
+        <w:t>e LED zeigt immer den Programmstatus an</w:t>
+      </w:r>
+      <w:r>
+        <w:rPr>
+          <w:rFonts w:eastAsia="Arial" w:cs="Arial"/>
+        </w:rPr>
+        <w:t xml:space="preserve">, ein Türsensor </w:t>
+      </w:r>
+      <w:proofErr w:type="gramStart"/>
+      <w:r>
+        <w:rPr>
+          <w:rFonts w:eastAsia="Arial" w:cs="Arial"/>
+        </w:rPr>
+        <w:t>erkennt</w:t>
+      </w:r>
+      <w:proofErr w:type="gramEnd"/>
+      <w:r>
+        <w:rPr>
+          <w:rFonts w:eastAsia="Arial" w:cs="Arial"/>
+        </w:rPr>
+        <w:t xml:space="preserve"> ob die Türe geschlossen wurde (und das Schloss nun verschlossen werden darf)</w:t>
+      </w:r>
+      <w:r>
+        <w:rPr>
+          <w:rFonts w:eastAsia="Arial" w:cs="Arial"/>
+        </w:rPr>
+        <w:t xml:space="preserve"> und es können</w:t>
+      </w:r>
+      <w:r>
+        <w:rPr>
+          <w:rFonts w:eastAsia="Arial" w:cs="Arial"/>
+        </w:rPr>
+        <w:t xml:space="preserve"> auch neue Personen</w:t>
+      </w:r>
+      <w:r>
+        <w:rPr>
+          <w:rFonts w:eastAsia="Arial" w:cs="Arial"/>
+        </w:rPr>
+        <w:t>, mit der</w:t>
+      </w:r>
+      <w:r>
+        <w:rPr>
+          <w:rFonts w:eastAsia="Arial" w:cs="Arial"/>
+        </w:rPr>
+        <w:t xml:space="preserve"> </w:t>
+      </w:r>
+      <w:r>
+        <w:rPr>
+          <w:rFonts w:eastAsia="Arial" w:cs="Arial"/>
+        </w:rPr>
+        <w:t>Berechtigung „Schloss auf“ hinzuzu</w:t>
+      </w:r>
+      <w:r>
+        <w:rPr>
+          <w:rFonts w:eastAsia="Arial" w:cs="Arial"/>
+        </w:rPr>
+        <w:t>gefügt werden</w:t>
+      </w:r>
+      <w:r>
+        <w:rPr>
+          <w:rFonts w:eastAsia="Arial" w:cs="Arial"/>
+        </w:rPr>
+        <w:t>.</w:t>
       </w:r>
     </w:p>
     <w:p>
@@ -16339,30 +17234,23 @@
           <w:rFonts w:cs="Arial"/>
         </w:rPr>
         <w:tab/>
-        <w:t xml:space="preserve">Verständnis von Neuronalen Netzen: NNFS Harrison </w:t>
-      </w:r>
-      <w:proofErr w:type="spellStart"/>
+        <w:t xml:space="preserve">Verständnis von Neuronalen Netzen: </w:t>
+      </w:r>
+      <w:hyperlink r:id="rId23" w:history="1">
+        <w:r>
+          <w:rPr>
+            <w:rStyle w:val="Hyperlink"/>
+            <w:rFonts w:cs="Arial"/>
+          </w:rPr>
+          <w:t>NNFS</w:t>
+        </w:r>
+      </w:hyperlink>
       <w:r>
         <w:rPr>
           <w:rFonts w:cs="Arial"/>
         </w:rPr>
-        <w:t>Kinsley</w:t>
-      </w:r>
-      <w:proofErr w:type="spellEnd"/>
-      <w:r>
-        <w:rPr>
-          <w:rFonts w:cs="Arial"/>
-        </w:rPr>
-        <w:t xml:space="preserve"> &amp; Daniel </w:t>
-      </w:r>
-      <w:proofErr w:type="spellStart"/>
-      <w:r>
-        <w:rPr>
-          <w:rFonts w:cs="Arial"/>
-        </w:rPr>
-        <w:t>Kukieła</w:t>
-      </w:r>
-      <w:proofErr w:type="spellEnd"/>
+        <w:t xml:space="preserve"> Harrison Kinsley &amp; Daniel Kukieła</w:t>
+      </w:r>
       <w:r>
         <w:rPr>
           <w:rFonts w:cs="Arial"/>
@@ -16406,7 +17294,7 @@
           <w:szCs w:val="22"/>
         </w:rPr>
       </w:pPr>
-      <w:hyperlink r:id="rId20" w:history="1">
+      <w:hyperlink r:id="rId24" w:history="1">
         <w:r>
           <w:rPr>
             <w:rStyle w:val="Hyperlink"/>
@@ -16449,7 +17337,7 @@
           <w:szCs w:val="22"/>
         </w:rPr>
       </w:pPr>
-      <w:hyperlink r:id="rId21" w:anchor="_ftn1" w:history="1">
+      <w:hyperlink r:id="rId25" w:anchor="_ftn1" w:history="1">
         <w:r>
           <w:rPr>
             <w:rStyle w:val="Hyperlink"/>
@@ -16472,7 +17360,7 @@
           <w:rFonts w:cstheme="minorHAnsi"/>
         </w:rPr>
       </w:pPr>
-      <w:hyperlink r:id="rId22" w:history="1">
+      <w:hyperlink r:id="rId26" w:history="1">
         <w:r>
           <w:rPr>
             <w:rStyle w:val="Hyperlink"/>
@@ -16498,13 +17386,8 @@
         <w:t xml:space="preserve"> </w:t>
       </w:r>
       <w:r>
-        <w:t xml:space="preserve">Emma van Harten und Leandra </w:t>
-      </w:r>
-      <w:proofErr w:type="spellStart"/>
-      <w:r>
-        <w:t>Marzluff</w:t>
-      </w:r>
-      <w:proofErr w:type="spellEnd"/>
+        <w:t>Emma van Harten und Leandra Marzluff</w:t>
+      </w:r>
       <w:r>
         <w:rPr>
           <w:rFonts w:cstheme="minorHAnsi"/>
@@ -16534,7 +17417,7 @@
           <w:rFonts w:cstheme="minorHAnsi"/>
         </w:rPr>
       </w:pPr>
-      <w:hyperlink r:id="rId23" w:history="1">
+      <w:hyperlink r:id="rId27" w:history="1">
         <w:r>
           <w:rPr>
             <w:rStyle w:val="Hyperlink"/>
@@ -16557,7 +17440,7 @@
           <w:rFonts w:cstheme="minorHAnsi"/>
         </w:rPr>
       </w:pPr>
-      <w:hyperlink r:id="rId24" w:history="1">
+      <w:hyperlink r:id="rId28" w:history="1">
         <w:r>
           <w:rPr>
             <w:rStyle w:val="Hyperlink"/>
@@ -16594,7 +17477,7 @@
           <w:rFonts w:cstheme="minorHAnsi"/>
         </w:rPr>
       </w:pPr>
-      <w:hyperlink r:id="rId25" w:history="1">
+      <w:hyperlink r:id="rId29" w:history="1">
         <w:r>
           <w:rPr>
             <w:rStyle w:val="Hyperlink"/>
@@ -16624,7 +17507,7 @@
           <w:lang w:val="en-US"/>
         </w:rPr>
       </w:pPr>
-      <w:hyperlink r:id="rId26" w:history="1">
+      <w:hyperlink r:id="rId30" w:history="1">
         <w:r>
           <w:rPr>
             <w:rStyle w:val="Hyperlink"/>
@@ -16709,7 +17592,7 @@
           <w:lang w:val="en-US"/>
         </w:rPr>
       </w:pPr>
-      <w:hyperlink r:id="rId27" w:history="1">
+      <w:hyperlink r:id="rId31" w:history="1">
         <w:r>
           <w:rPr>
             <w:rStyle w:val="Hyperlink"/>
@@ -16787,7 +17670,7 @@
           <w:lang w:val="en-US"/>
         </w:rPr>
       </w:pPr>
-      <w:hyperlink r:id="rId28" w:history="1">
+      <w:hyperlink r:id="rId32" w:history="1">
         <w:r>
           <w:rPr>
             <w:rStyle w:val="Hyperlink"/>
@@ -16863,7 +17746,7 @@
       </w:pPr>
     </w:p>
     <w:sectPr>
-      <w:footerReference w:type="default" r:id="rId29"/>
+      <w:footerReference w:type="default" r:id="rId33"/>
       <w:pgSz w:w="11906" w:h="16838"/>
       <w:pgMar w:top="1417" w:right="1417" w:bottom="1134" w:left="1417" w:header="708" w:footer="708" w:gutter="0"/>
       <w:pgNumType w:start="1"/>
@@ -18230,6 +19113,7 @@
     <w:lsdException w:name="HTML Sample" w:semiHidden="1" w:unhideWhenUsed="1"/>
     <w:lsdException w:name="HTML Typewriter" w:semiHidden="1" w:unhideWhenUsed="1"/>
     <w:lsdException w:name="HTML Variable" w:semiHidden="1" w:unhideWhenUsed="1"/>
+    <w:lsdException w:name="Normal Table" w:semiHidden="1" w:unhideWhenUsed="1"/>
     <w:lsdException w:name="annotation subject" w:semiHidden="1" w:unhideWhenUsed="1"/>
     <w:lsdException w:name="No List" w:semiHidden="1" w:unhideWhenUsed="1"/>
     <w:lsdException w:name="Outline List 1" w:semiHidden="1" w:unhideWhenUsed="1"/>
@@ -18272,8 +19156,11 @@
     <w:lsdException w:name="Table Contemporary" w:semiHidden="1" w:unhideWhenUsed="1"/>
     <w:lsdException w:name="Table Elegant" w:semiHidden="1" w:unhideWhenUsed="1"/>
     <w:lsdException w:name="Table Professional" w:semiHidden="1" w:unhideWhenUsed="1"/>
+    <w:lsdException w:name="Table Subtle 1" w:semiHidden="1" w:unhideWhenUsed="1"/>
     <w:lsdException w:name="Table Subtle 2" w:semiHidden="1" w:unhideWhenUsed="1"/>
     <w:lsdException w:name="Table Web 1" w:semiHidden="1" w:unhideWhenUsed="1"/>
+    <w:lsdException w:name="Table Web 2" w:semiHidden="1" w:unhideWhenUsed="1"/>
+    <w:lsdException w:name="Table Web 3" w:semiHidden="1" w:unhideWhenUsed="1"/>
     <w:lsdException w:name="Balloon Text" w:semiHidden="1" w:unhideWhenUsed="1"/>
     <w:lsdException w:name="Table Grid" w:uiPriority="39"/>
     <w:lsdException w:name="Table Theme" w:semiHidden="1" w:unhideWhenUsed="1"/>
@@ -18688,6 +19575,18 @@
     <w:basedOn w:val="Absatz-Standardschriftart"/>
     <w:rsid w:val="007933C4"/>
   </w:style>
+  <w:style w:type="character" w:styleId="BesuchterLink">
+    <w:name w:val="FollowedHyperlink"/>
+    <w:basedOn w:val="Absatz-Standardschriftart"/>
+    <w:uiPriority w:val="99"/>
+    <w:semiHidden/>
+    <w:unhideWhenUsed/>
+    <w:rsid w:val="00A20375"/>
+    <w:rPr>
+      <w:color w:val="954F72" w:themeColor="followedHyperlink"/>
+      <w:u w:val="single"/>
+    </w:rPr>
+  </w:style>
 </w:styles>
 </file>
 

</xml_diff>

<commit_message>
added how To start
</commit_message>
<xml_diff>
--- a/HAUS MIT SICHERHEITSTÜR - Doku.docx
+++ b/HAUS MIT SICHERHEITSTÜR - Doku.docx
@@ -1362,15 +1362,13 @@
         </w:rPr>
         <w:t xml:space="preserve">Das heißt die Gesichtserkennung ist kein neues </w:t>
       </w:r>
-      <w:proofErr w:type="gramStart"/>
       <w:r>
         <w:rPr>
           <w:rStyle w:val="hscoswrapper"/>
           <w:color w:val="000000" w:themeColor="text1"/>
         </w:rPr>
-        <w:t>Phänomen</w:t>
-      </w:r>
-      <w:proofErr w:type="gramEnd"/>
+        <w:t>Phänomen,</w:t>
+      </w:r>
       <w:r>
         <w:rPr>
           <w:rStyle w:val="hscoswrapper"/>
@@ -1385,15 +1383,13 @@
         </w:rPr>
         <w:t xml:space="preserve">Nur hat sich die Funktionsweiße der Gesichtserkennung immer </w:t>
       </w:r>
-      <w:proofErr w:type="gramStart"/>
       <w:r>
         <w:rPr>
           <w:rStyle w:val="hscoswrapper"/>
           <w:color w:val="000000" w:themeColor="text1"/>
         </w:rPr>
-        <w:t>weiter entwickelt</w:t>
-      </w:r>
-      <w:proofErr w:type="gramEnd"/>
+        <w:t>weiterentwickelt</w:t>
+      </w:r>
       <w:r>
         <w:rPr>
           <w:rStyle w:val="hscoswrapper"/>
@@ -1735,11 +1731,9 @@
       <w:r>
         <w:t xml:space="preserve"> </w:t>
       </w:r>
-      <w:proofErr w:type="gramStart"/>
-      <w:r>
-        <w:t>soll</w:t>
-      </w:r>
-      <w:proofErr w:type="gramEnd"/>
+      <w:r>
+        <w:t>sollen</w:t>
+      </w:r>
       <w:r>
         <w:t xml:space="preserve"> angeben ob das Gesicht erkannt wurde und die Person berechtigt ist</w:t>
       </w:r>
@@ -3257,16 +3251,14 @@
                                       </w:rPr>
                                       <w:t>-</w:t>
                                     </w:r>
-                                    <w:proofErr w:type="spellStart"/>
-                                    <w:r>
-                                      <w:rPr>
-                                        <w:rFonts w:ascii="Arial" w:hAnsi="Arial" w:cs="Arial"/>
-                                        <w:sz w:val="20"/>
-                                        <w:szCs w:val="20"/>
-                                      </w:rPr>
-                                      <w:t>Powerpoint</w:t>
-                                    </w:r>
-                                    <w:proofErr w:type="spellEnd"/>
+                                    <w:r>
+                                      <w:rPr>
+                                        <w:rFonts w:ascii="Arial" w:hAnsi="Arial" w:cs="Arial"/>
+                                        <w:sz w:val="20"/>
+                                        <w:szCs w:val="20"/>
+                                      </w:rPr>
+                                      <w:t>PowerPoint</w:t>
+                                    </w:r>
                                     <w:r>
                                       <w:rPr>
                                         <w:rFonts w:ascii="Arial" w:hAnsi="Arial" w:cs="Arial"/>
@@ -5388,16 +5380,14 @@
                                 </w:rPr>
                                 <w:t>-</w:t>
                               </w:r>
-                              <w:proofErr w:type="spellStart"/>
-                              <w:r>
-                                <w:rPr>
-                                  <w:rFonts w:ascii="Arial" w:hAnsi="Arial" w:cs="Arial"/>
-                                  <w:sz w:val="20"/>
-                                  <w:szCs w:val="20"/>
-                                </w:rPr>
-                                <w:t>Powerpoint</w:t>
-                              </w:r>
-                              <w:proofErr w:type="spellEnd"/>
+                              <w:r>
+                                <w:rPr>
+                                  <w:rFonts w:ascii="Arial" w:hAnsi="Arial" w:cs="Arial"/>
+                                  <w:sz w:val="20"/>
+                                  <w:szCs w:val="20"/>
+                                </w:rPr>
+                                <w:t>PowerPoint</w:t>
+                              </w:r>
                               <w:r>
                                 <w:rPr>
                                   <w:rFonts w:ascii="Arial" w:hAnsi="Arial" w:cs="Arial"/>
@@ -9161,6 +9151,116 @@
     <w:p>
       <w:pPr>
         <w:rPr>
+          <w:i/>
+          <w:iCs/>
+        </w:rPr>
+      </w:pPr>
+      <w:r>
+        <w:rPr>
+          <w:i/>
+          <w:iCs/>
+        </w:rPr>
+        <w:t>(</w:t>
+      </w:r>
+      <w:r>
+        <w:rPr>
+          <w:i/>
+          <w:iCs/>
+        </w:rPr>
+        <w:t xml:space="preserve">Das Programm lässt sich in dem Ordner </w:t>
+      </w:r>
+      <w:hyperlink r:id="rId21" w:history="1">
+        <w:r>
+          <w:rPr>
+            <w:rStyle w:val="Hyperlink"/>
+            <w:i/>
+            <w:iCs/>
+          </w:rPr>
+          <w:t>Software</w:t>
+        </w:r>
+      </w:hyperlink>
+      <w:r>
+        <w:rPr>
+          <w:i/>
+          <w:iCs/>
+        </w:rPr>
+        <w:t xml:space="preserve"> dokumentiert vorfinden. Die Dateien in dem Ordner </w:t>
+      </w:r>
+      <w:hyperlink r:id="rId22" w:history="1">
+        <w:r>
+          <w:rPr>
+            <w:rStyle w:val="Hyperlink"/>
+            <w:i/>
+            <w:iCs/>
+          </w:rPr>
+          <w:t>Bibliotheken</w:t>
+        </w:r>
+      </w:hyperlink>
+      <w:r>
+        <w:rPr>
+          <w:i/>
+          <w:iCs/>
+        </w:rPr>
+        <w:t>, stammen natürlich auch von uns und gehören zum Projekt</w:t>
+      </w:r>
+      <w:r>
+        <w:rPr>
+          <w:i/>
+          <w:iCs/>
+        </w:rPr>
+        <w:t>.</w:t>
+      </w:r>
+      <w:r>
+        <w:rPr>
+          <w:i/>
+          <w:iCs/>
+        </w:rPr>
+        <w:t>)</w:t>
+      </w:r>
+    </w:p>
+    <w:p>
+      <w:pPr>
+        <w:rPr>
+          <w:b/>
+          <w:bCs/>
+          <w:iCs/>
+          <w:color w:val="FF0000"/>
+        </w:rPr>
+      </w:pPr>
+      <w:r>
+        <w:rPr>
+          <w:b/>
+          <w:bCs/>
+          <w:iCs/>
+          <w:color w:val="FF0000"/>
+        </w:rPr>
+        <w:t xml:space="preserve">Eine Erklärung, wie das Programm zu starten ist, findet sich </w:t>
+      </w:r>
+      <w:hyperlink r:id="rId23" w:history="1">
+        <w:r>
+          <w:rPr>
+            <w:rStyle w:val="Hyperlink"/>
+            <w:b/>
+            <w:bCs/>
+            <w:iCs/>
+            <w:color w:val="2F5496" w:themeColor="accent1" w:themeShade="BF"/>
+          </w:rPr>
+          <w:t>hier</w:t>
+        </w:r>
+      </w:hyperlink>
+      <w:r>
+        <w:rPr>
+          <w:b/>
+          <w:bCs/>
+          <w:iCs/>
+          <w:color w:val="FF0000"/>
+        </w:rPr>
+        <w:t>.</w:t>
+      </w:r>
+    </w:p>
+    <w:p>
+      <w:pPr>
+        <w:rPr>
           <w:rFonts w:cs="Arial"/>
           <w:b/>
           <w:sz w:val="40"/>
@@ -9251,7 +9351,7 @@
                     </pic:cNvPicPr>
                   </pic:nvPicPr>
                   <pic:blipFill>
-                    <a:blip r:embed="rId21" cstate="print">
+                    <a:blip r:embed="rId24" cstate="print">
                       <a:extLst>
                         <a:ext uri="{28A0092B-C50C-407E-A947-70E740481C1C}">
                           <a14:useLocalDpi xmlns:a14="http://schemas.microsoft.com/office/drawing/2010/main" val="0"/>
@@ -9385,7 +9485,7 @@
       <w:r>
         <w:t xml:space="preserve"> (Alle diese Anhänge befinden sich aber auch aktualisiert auf </w:t>
       </w:r>
-      <w:hyperlink r:id="rId22" w:history="1">
+      <w:hyperlink r:id="rId25" w:history="1">
         <w:r>
           <w:rPr>
             <w:rStyle w:val="Hyperlink"/>
@@ -11571,16 +11671,14 @@
                                       </w:rPr>
                                       <w:t>-</w:t>
                                     </w:r>
-                                    <w:proofErr w:type="spellStart"/>
-                                    <w:r>
-                                      <w:rPr>
-                                        <w:rFonts w:ascii="Arial" w:hAnsi="Arial" w:cs="Arial"/>
-                                        <w:sz w:val="20"/>
-                                        <w:szCs w:val="20"/>
-                                      </w:rPr>
-                                      <w:t>Powerpoint</w:t>
-                                    </w:r>
-                                    <w:proofErr w:type="spellEnd"/>
+                                    <w:r>
+                                      <w:rPr>
+                                        <w:rFonts w:ascii="Arial" w:hAnsi="Arial" w:cs="Arial"/>
+                                        <w:sz w:val="20"/>
+                                        <w:szCs w:val="20"/>
+                                      </w:rPr>
+                                      <w:t>PowerPoint</w:t>
+                                    </w:r>
                                     <w:r>
                                       <w:rPr>
                                         <w:rFonts w:ascii="Arial" w:hAnsi="Arial" w:cs="Arial"/>
@@ -11615,16 +11713,14 @@
                                       </w:rPr>
                                       <w:t xml:space="preserve">Informationen </w:t>
                                     </w:r>
-                                    <w:proofErr w:type="spellStart"/>
-                                    <w:r>
-                                      <w:rPr>
-                                        <w:rFonts w:ascii="Arial" w:hAnsi="Arial" w:cs="Arial"/>
-                                        <w:sz w:val="20"/>
-                                        <w:szCs w:val="20"/>
-                                      </w:rPr>
-                                      <w:t>auswahl</w:t>
-                                    </w:r>
-                                    <w:proofErr w:type="spellEnd"/>
+                                    <w:r>
+                                      <w:rPr>
+                                        <w:rFonts w:ascii="Arial" w:hAnsi="Arial" w:cs="Arial"/>
+                                        <w:sz w:val="20"/>
+                                        <w:szCs w:val="20"/>
+                                      </w:rPr>
+                                      <w:t>Auswahl</w:t>
+                                    </w:r>
                                     <w:r>
                                       <w:rPr>
                                         <w:rFonts w:ascii="Arial" w:hAnsi="Arial" w:cs="Arial"/>
@@ -14903,16 +14999,14 @@
                                 </w:rPr>
                                 <w:t>-</w:t>
                               </w:r>
-                              <w:proofErr w:type="spellStart"/>
-                              <w:r>
-                                <w:rPr>
-                                  <w:rFonts w:ascii="Arial" w:hAnsi="Arial" w:cs="Arial"/>
-                                  <w:sz w:val="20"/>
-                                  <w:szCs w:val="20"/>
-                                </w:rPr>
-                                <w:t>Powerpoint</w:t>
-                              </w:r>
-                              <w:proofErr w:type="spellEnd"/>
+                              <w:r>
+                                <w:rPr>
+                                  <w:rFonts w:ascii="Arial" w:hAnsi="Arial" w:cs="Arial"/>
+                                  <w:sz w:val="20"/>
+                                  <w:szCs w:val="20"/>
+                                </w:rPr>
+                                <w:t>PowerPoint</w:t>
+                              </w:r>
                               <w:r>
                                 <w:rPr>
                                   <w:rFonts w:ascii="Arial" w:hAnsi="Arial" w:cs="Arial"/>
@@ -14947,16 +15041,14 @@
                                 </w:rPr>
                                 <w:t xml:space="preserve">Informationen </w:t>
                               </w:r>
-                              <w:proofErr w:type="spellStart"/>
-                              <w:r>
-                                <w:rPr>
-                                  <w:rFonts w:ascii="Arial" w:hAnsi="Arial" w:cs="Arial"/>
-                                  <w:sz w:val="20"/>
-                                  <w:szCs w:val="20"/>
-                                </w:rPr>
-                                <w:t>auswahl</w:t>
-                              </w:r>
-                              <w:proofErr w:type="spellEnd"/>
+                              <w:r>
+                                <w:rPr>
+                                  <w:rFonts w:ascii="Arial" w:hAnsi="Arial" w:cs="Arial"/>
+                                  <w:sz w:val="20"/>
+                                  <w:szCs w:val="20"/>
+                                </w:rPr>
+                                <w:t>Auswahl</w:t>
+                              </w:r>
                               <w:r>
                                 <w:rPr>
                                   <w:rFonts w:ascii="Arial" w:hAnsi="Arial" w:cs="Arial"/>
@@ -16623,13 +16715,7 @@
               <w:rPr>
                 <w:rFonts w:cs="Arial"/>
               </w:rPr>
-              <w:t xml:space="preserve">Bilder können aufgenommen werden und ein System aus Bilderkennung und Personenhandler wertet diese aus. </w:t>
-            </w:r>
-            <w:r>
-              <w:rPr>
-                <w:rFonts w:cs="Arial"/>
-              </w:rPr>
-              <w:t>Neue Personen können hinzugefügt werden.</w:t>
+              <w:t>Bilder können aufgenommen werden und ein System aus Bilderkennung und Personenhandler wertet diese aus. Neue Personen können hinzugefügt werden.</w:t>
             </w:r>
           </w:p>
         </w:tc>
@@ -17107,14 +17193,12 @@
         </w:rPr>
         <w:t xml:space="preserve">, ein Türsensor </w:t>
       </w:r>
-      <w:proofErr w:type="gramStart"/>
       <w:r>
         <w:rPr>
           <w:rFonts w:eastAsia="Arial" w:cs="Arial"/>
         </w:rPr>
-        <w:t>erkennt</w:t>
-      </w:r>
-      <w:proofErr w:type="gramEnd"/>
+        <w:t>erkennt,</w:t>
+      </w:r>
       <w:r>
         <w:rPr>
           <w:rFonts w:eastAsia="Arial" w:cs="Arial"/>
@@ -17149,13 +17233,7 @@
         <w:rPr>
           <w:rFonts w:eastAsia="Arial" w:cs="Arial"/>
         </w:rPr>
-        <w:t>Berechtigung „Schloss auf“ hinzuzu</w:t>
-      </w:r>
-      <w:r>
-        <w:rPr>
-          <w:rFonts w:eastAsia="Arial" w:cs="Arial"/>
-        </w:rPr>
-        <w:t>gefügt werden</w:t>
+        <w:t>Berechtigung „Schloss auf“ hinzuzugefügt werden</w:t>
       </w:r>
       <w:r>
         <w:rPr>
@@ -17236,7 +17314,7 @@
         <w:tab/>
         <w:t xml:space="preserve">Verständnis von Neuronalen Netzen: </w:t>
       </w:r>
-      <w:hyperlink r:id="rId23" w:history="1">
+      <w:hyperlink r:id="rId26" w:history="1">
         <w:r>
           <w:rPr>
             <w:rStyle w:val="Hyperlink"/>
@@ -17294,7 +17372,7 @@
           <w:szCs w:val="22"/>
         </w:rPr>
       </w:pPr>
-      <w:hyperlink r:id="rId24" w:history="1">
+      <w:hyperlink r:id="rId27" w:history="1">
         <w:r>
           <w:rPr>
             <w:rStyle w:val="Hyperlink"/>
@@ -17337,7 +17415,7 @@
           <w:szCs w:val="22"/>
         </w:rPr>
       </w:pPr>
-      <w:hyperlink r:id="rId25" w:anchor="_ftn1" w:history="1">
+      <w:hyperlink r:id="rId28" w:anchor="_ftn1" w:history="1">
         <w:r>
           <w:rPr>
             <w:rStyle w:val="Hyperlink"/>
@@ -17360,7 +17438,7 @@
           <w:rFonts w:cstheme="minorHAnsi"/>
         </w:rPr>
       </w:pPr>
-      <w:hyperlink r:id="rId26" w:history="1">
+      <w:hyperlink r:id="rId29" w:history="1">
         <w:r>
           <w:rPr>
             <w:rStyle w:val="Hyperlink"/>
@@ -17417,7 +17495,7 @@
           <w:rFonts w:cstheme="minorHAnsi"/>
         </w:rPr>
       </w:pPr>
-      <w:hyperlink r:id="rId27" w:history="1">
+      <w:hyperlink r:id="rId30" w:history="1">
         <w:r>
           <w:rPr>
             <w:rStyle w:val="Hyperlink"/>
@@ -17440,7 +17518,7 @@
           <w:rFonts w:cstheme="minorHAnsi"/>
         </w:rPr>
       </w:pPr>
-      <w:hyperlink r:id="rId28" w:history="1">
+      <w:hyperlink r:id="rId31" w:history="1">
         <w:r>
           <w:rPr>
             <w:rStyle w:val="Hyperlink"/>
@@ -17477,7 +17555,7 @@
           <w:rFonts w:cstheme="minorHAnsi"/>
         </w:rPr>
       </w:pPr>
-      <w:hyperlink r:id="rId29" w:history="1">
+      <w:hyperlink r:id="rId32" w:history="1">
         <w:r>
           <w:rPr>
             <w:rStyle w:val="Hyperlink"/>
@@ -17507,7 +17585,7 @@
           <w:lang w:val="en-US"/>
         </w:rPr>
       </w:pPr>
-      <w:hyperlink r:id="rId30" w:history="1">
+      <w:hyperlink r:id="rId33" w:history="1">
         <w:r>
           <w:rPr>
             <w:rStyle w:val="Hyperlink"/>
@@ -17592,7 +17670,7 @@
           <w:lang w:val="en-US"/>
         </w:rPr>
       </w:pPr>
-      <w:hyperlink r:id="rId31" w:history="1">
+      <w:hyperlink r:id="rId34" w:history="1">
         <w:r>
           <w:rPr>
             <w:rStyle w:val="Hyperlink"/>
@@ -17670,7 +17748,7 @@
           <w:lang w:val="en-US"/>
         </w:rPr>
       </w:pPr>
-      <w:hyperlink r:id="rId32" w:history="1">
+      <w:hyperlink r:id="rId35" w:history="1">
         <w:r>
           <w:rPr>
             <w:rStyle w:val="Hyperlink"/>
@@ -17746,7 +17824,7 @@
       </w:pPr>
     </w:p>
     <w:sectPr>
-      <w:footerReference w:type="default" r:id="rId33"/>
+      <w:footerReference w:type="default" r:id="rId36"/>
       <w:pgSz w:w="11906" w:h="16838"/>
       <w:pgMar w:top="1417" w:right="1417" w:bottom="1134" w:left="1417" w:header="708" w:footer="708" w:gutter="0"/>
       <w:pgNumType w:start="1"/>

</xml_diff>